<commit_message>
Experimental Version Updated to safe state
Προσθηκη περιγραφης στο Project Code
Εφτιαξε φορτωση url και crashes.
Ο Διονυσης εφτιαξες μεταβαση σε fragments.
Προχωραμε σε Appointments οθωνη και οθωνη πλοηγησης.
</commit_message>
<xml_diff>
--- a/Documents/Scrum Cycle 5/Project-code-v0.3.docx
+++ b/Documents/Scrum Cycle 5/Project-code-v0.3.docx
@@ -522,6 +522,7 @@
           <w:bCs/>
           <w:sz w:val="36"/>
           <w:szCs w:val="36"/>
+          <w:lang w:val="el-GR"/>
         </w:rPr>
       </w:pPr>
       <w:r>
@@ -540,6 +541,7 @@
           <w:bCs/>
           <w:sz w:val="36"/>
           <w:szCs w:val="36"/>
+          <w:lang w:val="el-GR"/>
         </w:rPr>
         <w:t xml:space="preserve"> </w:t>
       </w:r>
@@ -558,6 +560,7 @@
           <w:bCs/>
           <w:sz w:val="36"/>
           <w:szCs w:val="36"/>
+          <w:lang w:val="el-GR"/>
         </w:rPr>
         <w:t xml:space="preserve"> </w:t>
       </w:r>
@@ -576,8 +579,19 @@
           <w:bCs/>
           <w:sz w:val="36"/>
           <w:szCs w:val="36"/>
-        </w:rPr>
-        <w:t>0.2</w:t>
+          <w:lang w:val="el-GR"/>
+        </w:rPr>
+        <w:t>0.</w:t>
+      </w:r>
+      <w:r>
+        <w:rPr>
+          <w:b/>
+          <w:bCs/>
+          <w:sz w:val="36"/>
+          <w:szCs w:val="36"/>
+          <w:lang w:val="el-GR"/>
+        </w:rPr>
+        <w:t>3</w:t>
       </w:r>
     </w:p>
     <w:p>
@@ -727,7 +741,6 @@
         <w:rPr>
           <w:b/>
           <w:bCs/>
-          <w:color w:val="5B9BD5" w:themeColor="accent5"/>
           <w:sz w:val="28"/>
           <w:szCs w:val="28"/>
           <w:lang w:val="el-GR"/>
@@ -737,7 +750,6 @@
         <w:rPr>
           <w:b/>
           <w:bCs/>
-          <w:color w:val="5B9BD5" w:themeColor="accent5"/>
           <w:sz w:val="28"/>
           <w:szCs w:val="28"/>
         </w:rPr>
@@ -747,7 +759,6 @@
         <w:rPr>
           <w:b/>
           <w:bCs/>
-          <w:color w:val="5B9BD5" w:themeColor="accent5"/>
           <w:sz w:val="28"/>
           <w:szCs w:val="28"/>
           <w:lang w:val="el-GR"/>
@@ -758,7 +769,6 @@
         <w:rPr>
           <w:b/>
           <w:bCs/>
-          <w:color w:val="5B9BD5" w:themeColor="accent5"/>
           <w:sz w:val="28"/>
           <w:szCs w:val="28"/>
         </w:rPr>
@@ -768,7 +778,6 @@
         <w:rPr>
           <w:b/>
           <w:bCs/>
-          <w:color w:val="5B9BD5" w:themeColor="accent5"/>
           <w:sz w:val="28"/>
           <w:szCs w:val="28"/>
           <w:lang w:val="el-GR"/>
@@ -779,7 +788,6 @@
         <w:rPr>
           <w:b/>
           <w:bCs/>
-          <w:color w:val="5B9BD5" w:themeColor="accent5"/>
           <w:sz w:val="28"/>
           <w:szCs w:val="28"/>
         </w:rPr>
@@ -789,7 +797,6 @@
         <w:rPr>
           <w:b/>
           <w:bCs/>
-          <w:color w:val="5B9BD5" w:themeColor="accent5"/>
           <w:sz w:val="28"/>
           <w:szCs w:val="28"/>
           <w:lang w:val="el-GR"/>
@@ -800,7 +807,6 @@
         <w:rPr>
           <w:b/>
           <w:bCs/>
-          <w:color w:val="5B9BD5" w:themeColor="accent5"/>
           <w:sz w:val="28"/>
           <w:szCs w:val="28"/>
         </w:rPr>
@@ -810,7 +816,6 @@
         <w:rPr>
           <w:b/>
           <w:bCs/>
-          <w:color w:val="5B9BD5" w:themeColor="accent5"/>
           <w:sz w:val="28"/>
           <w:szCs w:val="28"/>
           <w:lang w:val="el-GR"/>
@@ -821,7 +826,6 @@
         <w:rPr>
           <w:b/>
           <w:bCs/>
-          <w:color w:val="5B9BD5" w:themeColor="accent5"/>
           <w:sz w:val="28"/>
           <w:szCs w:val="28"/>
         </w:rPr>
@@ -832,6 +836,7 @@
           <w:rStyle w:val="-"/>
           <w:b/>
           <w:bCs/>
+          <w:color w:val="auto"/>
           <w:sz w:val="28"/>
           <w:szCs w:val="28"/>
         </w:rPr>
@@ -841,7 +846,6 @@
         <w:rPr>
           <w:b/>
           <w:bCs/>
-          <w:color w:val="5B9BD5" w:themeColor="accent5"/>
           <w:sz w:val="28"/>
           <w:szCs w:val="28"/>
         </w:rPr>
@@ -852,26 +856,20 @@
     <w:p>
       <w:pPr>
         <w:rPr>
-          <w:color w:val="5B9BD5" w:themeColor="accent5"/>
-          <w:lang w:val="el-GR"/>
-        </w:rPr>
-      </w:pPr>
-      <w:r>
-        <w:rPr>
-          <w:color w:val="5B9BD5" w:themeColor="accent5"/>
+          <w:lang w:val="el-GR"/>
+        </w:rPr>
+      </w:pPr>
+      <w:r>
+        <w:rPr>
           <w:lang w:val="el-GR"/>
         </w:rPr>
         <w:t xml:space="preserve">Η παρακάτω εικόνα αποτελεί την αρχική οθόνη της εφαρμογής μας, στην οποία ο χρήστης  καλωσορίζεται μετά την εκκίνηση της εφαρμογής </w:t>
       </w:r>
       <w:r>
-        <w:rPr>
-          <w:color w:val="5B9BD5" w:themeColor="accent5"/>
-        </w:rPr>
         <w:t>Pandaemon</w:t>
       </w:r>
       <w:r>
         <w:rPr>
-          <w:color w:val="5B9BD5" w:themeColor="accent5"/>
           <w:lang w:val="el-GR"/>
         </w:rPr>
         <w:t>.</w:t>
@@ -971,39 +969,29 @@
       <w:pPr>
         <w:ind w:left="1440"/>
         <w:rPr>
-          <w:color w:val="5B9BD5" w:themeColor="accent5"/>
-          <w:lang w:val="el-GR"/>
-        </w:rPr>
-      </w:pPr>
-      <w:r>
-        <w:rPr>
-          <w:color w:val="5B9BD5" w:themeColor="accent5"/>
+          <w:lang w:val="el-GR"/>
+        </w:rPr>
+      </w:pPr>
+      <w:r>
+        <w:rPr>
           <w:lang w:val="el-GR"/>
         </w:rPr>
         <w:t xml:space="preserve">Το λογότυπο της εφαρμογής βρίσκεται στο </w:t>
       </w:r>
       <w:r>
-        <w:rPr>
-          <w:color w:val="5B9BD5" w:themeColor="accent5"/>
-        </w:rPr>
         <w:t>background</w:t>
       </w:r>
       <w:r>
         <w:rPr>
-          <w:color w:val="5B9BD5" w:themeColor="accent5"/>
           <w:lang w:val="el-GR"/>
         </w:rPr>
         <w:t>, και υπάρχει χρωματισμός(με κυρίαρχο “</w:t>
       </w:r>
       <w:r>
-        <w:rPr>
-          <w:color w:val="5B9BD5" w:themeColor="accent5"/>
-        </w:rPr>
         <w:t>theme</w:t>
       </w:r>
       <w:r>
         <w:rPr>
-          <w:color w:val="5B9BD5" w:themeColor="accent5"/>
           <w:lang w:val="el-GR"/>
         </w:rPr>
         <w:t>” ροζ και μοβ )για μια πιο ευχάριστη διεπαφή.</w:t>
@@ -1012,62 +1000,132 @@
     <w:p>
       <w:pPr>
         <w:rPr>
-          <w:color w:val="5B9BD5" w:themeColor="accent5"/>
-          <w:lang w:val="el-GR"/>
-        </w:rPr>
-      </w:pPr>
-    </w:p>
-    <w:p>
-      <w:pPr>
-        <w:rPr>
-          <w:lang w:val="el-GR"/>
-        </w:rPr>
-      </w:pPr>
-      <w:r>
-        <w:rPr>
-          <w:color w:val="5B9BD5" w:themeColor="accent5"/>
-          <w:lang w:val="el-GR"/>
-        </w:rPr>
-        <w:t xml:space="preserve">Από εδώ ο χρήστης έχει δυο επιλογές να ανεβάσει δεδομένα (σε μορφή δεδομένων κινητικότητας </w:t>
-      </w:r>
-      <w:r>
-        <w:rPr>
-          <w:color w:val="5B9BD5" w:themeColor="accent5"/>
-        </w:rPr>
+          <w:lang w:val="el-GR"/>
+        </w:rPr>
+      </w:pPr>
+    </w:p>
+    <w:p>
+      <w:pPr>
+        <w:rPr>
+          <w:lang w:val="el-GR"/>
+        </w:rPr>
+      </w:pPr>
+      <w:r>
+        <w:rPr>
+          <w:lang w:val="el-GR"/>
+        </w:rPr>
+        <w:t xml:space="preserve">Από εδώ ο χρήστης έχει δυο επιλογές </w:t>
+      </w:r>
+      <w:hyperlink w:anchor="Uploadjson" w:history="1">
+        <w:r>
+          <w:rPr>
+            <w:rStyle w:val="-"/>
+            <w:lang w:val="el-GR"/>
+          </w:rPr>
+          <w:t>να ανε</w:t>
+        </w:r>
+        <w:r>
+          <w:rPr>
+            <w:rStyle w:val="-"/>
+            <w:lang w:val="el-GR"/>
+          </w:rPr>
+          <w:t>β</w:t>
+        </w:r>
+        <w:r>
+          <w:rPr>
+            <w:rStyle w:val="-"/>
+            <w:lang w:val="el-GR"/>
+          </w:rPr>
+          <w:t>ά</w:t>
+        </w:r>
+        <w:r>
+          <w:rPr>
+            <w:rStyle w:val="-"/>
+            <w:lang w:val="el-GR"/>
+          </w:rPr>
+          <w:t>σ</w:t>
+        </w:r>
+        <w:r>
+          <w:rPr>
+            <w:rStyle w:val="-"/>
+            <w:lang w:val="el-GR"/>
+          </w:rPr>
+          <w:t>ει δεδομένα</w:t>
+        </w:r>
+      </w:hyperlink>
+      <w:r>
+        <w:rPr>
+          <w:lang w:val="el-GR"/>
+        </w:rPr>
+        <w:t xml:space="preserve"> </w:t>
+      </w:r>
+      <w:r>
+        <w:rPr>
+          <w:lang w:val="el-GR"/>
+        </w:rPr>
+        <w:t xml:space="preserve"> </w:t>
+      </w:r>
+      <w:r>
+        <w:rPr>
+          <w:lang w:val="el-GR"/>
+        </w:rPr>
+        <w:t xml:space="preserve">σε μορφή δεδομένων κινητικότητας </w:t>
+      </w:r>
+      <w:r>
         <w:t>json</w:t>
       </w:r>
       <w:r>
         <w:rPr>
-          <w:color w:val="5B9BD5" w:themeColor="accent5"/>
-          <w:lang w:val="el-GR"/>
-        </w:rPr>
-        <w:t xml:space="preserve"> ή να συμπληρώσει μια προσχεδιασμένη ανώνυμη φόρμα </w:t>
-      </w:r>
-      <w:r>
-        <w:rPr>
-          <w:color w:val="5B9BD5" w:themeColor="accent5"/>
-        </w:rPr>
+          <w:lang w:val="el-GR"/>
+        </w:rPr>
+        <w:t xml:space="preserve"> </w:t>
+      </w:r>
+      <w:hyperlink w:anchor="Form" w:history="1">
+        <w:r>
+          <w:rPr>
+            <w:rStyle w:val="-"/>
+            <w:lang w:val="el-GR"/>
+          </w:rPr>
+          <w:t xml:space="preserve">ή να συμπληρώσει </w:t>
+        </w:r>
+        <w:r>
+          <w:rPr>
+            <w:rStyle w:val="-"/>
+            <w:lang w:val="el-GR"/>
+          </w:rPr>
+          <w:t>μ</w:t>
+        </w:r>
+        <w:r>
+          <w:rPr>
+            <w:rStyle w:val="-"/>
+            <w:lang w:val="el-GR"/>
+          </w:rPr>
+          <w:t>ια προσχεδιασμένη ανώνυμη φόρμα</w:t>
+        </w:r>
+      </w:hyperlink>
+      <w:r>
+        <w:rPr>
+          <w:lang w:val="el-GR"/>
+        </w:rPr>
+        <w:t xml:space="preserve"> </w:t>
+      </w:r>
+      <w:r>
         <w:t>google</w:t>
       </w:r>
       <w:r>
         <w:rPr>
-          <w:color w:val="5B9BD5" w:themeColor="accent5"/>
-          <w:lang w:val="el-GR"/>
-        </w:rPr>
-        <w:t xml:space="preserve"> </w:t>
-      </w:r>
-      <w:r>
-        <w:rPr>
-          <w:color w:val="5B9BD5" w:themeColor="accent5"/>
-        </w:rPr>
+          <w:lang w:val="el-GR"/>
+        </w:rPr>
+        <w:t xml:space="preserve"> </w:t>
+      </w:r>
+      <w:r>
         <w:t>form</w:t>
       </w:r>
       <w:r>
         <w:rPr>
-          <w:color w:val="5B9BD5" w:themeColor="accent5"/>
-          <w:lang w:val="el-GR"/>
-        </w:rPr>
-        <w:t>).</w:t>
+          <w:lang w:val="el-GR"/>
+        </w:rPr>
+        <w:t>.</w:t>
       </w:r>
       <w:r>
         <w:rPr>
@@ -1146,7 +1204,7 @@
           <w:szCs w:val="28"/>
           <w:lang w:val="el-GR"/>
         </w:rPr>
-        <w:t>Παράθυρο</w:t>
+        <w:t xml:space="preserve">Παράθυρο </w:t>
       </w:r>
       <w:r>
         <w:rPr>
@@ -1155,9 +1213,8 @@
           <w:color w:val="5B9BD5" w:themeColor="accent5"/>
           <w:sz w:val="28"/>
           <w:szCs w:val="28"/>
-          <w:lang w:val="el-GR"/>
-        </w:rPr>
-        <w:t xml:space="preserve"> </w:t>
+        </w:rPr>
+        <w:t>Up</w:t>
       </w:r>
       <w:r>
         <w:rPr>
@@ -1167,7 +1224,7 @@
           <w:sz w:val="28"/>
           <w:szCs w:val="28"/>
         </w:rPr>
-        <w:t>Upload</w:t>
+        <w:t>l</w:t>
       </w:r>
       <w:r>
         <w:rPr>
@@ -1176,9 +1233,8 @@
           <w:color w:val="5B9BD5" w:themeColor="accent5"/>
           <w:sz w:val="28"/>
           <w:szCs w:val="28"/>
-          <w:lang w:val="el-GR"/>
-        </w:rPr>
-        <w:t xml:space="preserve"> </w:t>
+        </w:rPr>
+        <w:t>oad</w:t>
       </w:r>
       <w:r>
         <w:rPr>
@@ -1187,6 +1243,17 @@
           <w:color w:val="5B9BD5" w:themeColor="accent5"/>
           <w:sz w:val="28"/>
           <w:szCs w:val="28"/>
+          <w:lang w:val="el-GR"/>
+        </w:rPr>
+        <w:t xml:space="preserve"> </w:t>
+      </w:r>
+      <w:r>
+        <w:rPr>
+          <w:b/>
+          <w:bCs/>
+          <w:color w:val="5B9BD5" w:themeColor="accent5"/>
+          <w:sz w:val="28"/>
+          <w:szCs w:val="28"/>
         </w:rPr>
         <w:t>Data</w:t>
       </w:r>
@@ -1222,14 +1289,165 @@
         <w:rPr>
           <w:lang w:val="el-GR"/>
         </w:rPr>
+        <w:t xml:space="preserve">Πατώντας το κουμπί </w:t>
+      </w:r>
+      <w:r>
+        <w:rPr>
+          <w:lang w:val="el-GR"/>
+        </w:rPr>
+        <w:t>“</w:t>
+      </w:r>
+      <w:r>
+        <w:t>upload</w:t>
+      </w:r>
+      <w:r>
+        <w:rPr>
+          <w:lang w:val="el-GR"/>
+        </w:rPr>
+        <w:t xml:space="preserve"> </w:t>
+      </w:r>
+      <w:r>
+        <w:t>data</w:t>
+      </w:r>
+      <w:r>
+        <w:rPr>
+          <w:lang w:val="el-GR"/>
+        </w:rPr>
+        <w:t>”</w:t>
+      </w:r>
+      <w:r>
+        <w:rPr>
+          <w:lang w:val="el-GR"/>
+        </w:rPr>
+        <w:t xml:space="preserve"> ο χρήστης καλωσορίζεται στην παρακάτω οθόνη της εφαρμογής.</w:t>
+      </w:r>
+    </w:p>
+    <w:p>
+      <w:pPr>
+        <w:rPr>
+          <w:lang w:val="el-GR"/>
+        </w:rPr>
+      </w:pPr>
+    </w:p>
+    <w:p>
+      <w:pPr>
+        <w:rPr>
+          <w:lang w:val="el-GR"/>
+        </w:rPr>
+      </w:pPr>
+      <w:r>
+        <w:rPr>
+          <w:lang w:val="el-GR"/>
+        </w:rPr>
+        <w:t xml:space="preserve">Ο </w:t>
+      </w:r>
+      <w:r>
+        <w:rPr>
+          <w:lang w:val="el-GR"/>
+        </w:rPr>
+        <w:t xml:space="preserve">χρήστης επιλέγει είτε ανέβασμα </w:t>
+      </w:r>
+      <w:r>
+        <w:t>json</w:t>
+      </w:r>
+      <w:r>
+        <w:rPr>
+          <w:lang w:val="el-GR"/>
+        </w:rPr>
+        <w:t xml:space="preserve"> δεδομένων είτε να συμπληρώσει τη φόρμα ερωτηματολογίου που έχει ενσωματωθεί.</w:t>
+      </w:r>
+      <w:r>
+        <w:rPr>
+          <w:lang w:val="el-GR"/>
+        </w:rPr>
+        <w:t xml:space="preserve"> Όπως έχει περιγράφει και στο </w:t>
+      </w:r>
+      <w:r>
+        <w:t>project</w:t>
+      </w:r>
+      <w:r>
+        <w:rPr>
+          <w:lang w:val="el-GR"/>
+        </w:rPr>
+        <w:t xml:space="preserve"> </w:t>
+      </w:r>
+      <w:r>
+        <w:t>description</w:t>
+      </w:r>
+      <w:r>
+        <w:rPr>
+          <w:lang w:val="el-GR"/>
+        </w:rPr>
+        <w:t xml:space="preserve"> τα αρχεία </w:t>
+      </w:r>
+      <w:r>
+        <w:t>json</w:t>
+      </w:r>
+      <w:r>
+        <w:rPr>
+          <w:lang w:val="el-GR"/>
+        </w:rPr>
+        <w:t xml:space="preserve"> </w:t>
+      </w:r>
+      <w:r>
+        <w:rPr>
+          <w:lang w:val="el-GR"/>
+        </w:rPr>
+        <w:t>αποθηκεύονται προσωρινά σε μια βάση δεδομένων (</w:t>
+      </w:r>
+      <w:r>
+        <w:t>no</w:t>
+      </w:r>
+      <w:r>
+        <w:rPr>
+          <w:lang w:val="el-GR"/>
+        </w:rPr>
+        <w:t xml:space="preserve"> </w:t>
+      </w:r>
+      <w:r>
+        <w:t>sql</w:t>
+      </w:r>
+    </w:p>
+    <w:p>
+      <w:pPr>
+        <w:rPr>
+          <w:lang w:val="el-GR"/>
+        </w:rPr>
+      </w:pPr>
+    </w:p>
+    <w:p>
+      <w:pPr>
+        <w:rPr>
+          <w:lang w:val="el-GR"/>
+        </w:rPr>
+      </w:pPr>
+    </w:p>
+    <w:p>
+      <w:pPr>
+        <w:rPr>
+          <w:lang w:val="el-GR"/>
+        </w:rPr>
+      </w:pPr>
+    </w:p>
+    <w:p>
+      <w:pPr>
+        <w:rPr>
+          <w:lang w:val="el-GR"/>
+        </w:rPr>
+      </w:pPr>
+      <w:r>
+        <w:rPr>
+          <w:noProof/>
+          <w:lang w:val="el-GR"/>
+        </w:rPr>
         <w:drawing>
-          <wp:anchor distT="0" distB="0" distL="114300" distR="114300" simplePos="0" relativeHeight="251662336" behindDoc="0" locked="0" layoutInCell="1" allowOverlap="1" wp14:anchorId="6B41B79A" wp14:editId="4F3D14B3">
+          <wp:anchor distT="0" distB="0" distL="114300" distR="114300" simplePos="0" relativeHeight="251662336" behindDoc="0" locked="0" layoutInCell="1" allowOverlap="1" wp14:anchorId="6B41B79A" wp14:editId="52EA6CA4">
             <wp:simplePos x="0" y="0"/>
             <wp:positionH relativeFrom="margin">
-              <wp:posOffset>219075</wp:posOffset>
+              <wp:posOffset>1876425</wp:posOffset>
             </wp:positionH>
             <wp:positionV relativeFrom="margin">
-              <wp:posOffset>1714500</wp:posOffset>
+              <wp:posOffset>3638550</wp:posOffset>
             </wp:positionV>
             <wp:extent cx="1731010" cy="3686175"/>
             <wp:effectExtent l="0" t="0" r="2540" b="0"/>
@@ -1314,70 +1532,6 @@
           <w:lang w:val="el-GR"/>
         </w:rPr>
       </w:pPr>
-      <w:r>
-        <w:rPr>
-          <w:lang w:val="el-GR"/>
-        </w:rPr>
-        <w:t xml:space="preserve">Ο χρήστης επιλέγει είτε ανέβασμα </w:t>
-      </w:r>
-      <w:r>
-        <w:t>json</w:t>
-      </w:r>
-      <w:r>
-        <w:rPr>
-          <w:lang w:val="el-GR"/>
-        </w:rPr>
-        <w:t xml:space="preserve"> δεδομένων είτε να συμπληρώσει τη φόρμα ερωτηματολογίου που έχει ενσωματωθεί.</w:t>
-      </w:r>
-    </w:p>
-    <w:p>
-      <w:pPr>
-        <w:rPr>
-          <w:lang w:val="el-GR"/>
-        </w:rPr>
-      </w:pPr>
-    </w:p>
-    <w:p>
-      <w:pPr>
-        <w:rPr>
-          <w:lang w:val="el-GR"/>
-        </w:rPr>
-      </w:pPr>
-    </w:p>
-    <w:p>
-      <w:pPr>
-        <w:rPr>
-          <w:lang w:val="el-GR"/>
-        </w:rPr>
-      </w:pPr>
-    </w:p>
-    <w:p>
-      <w:pPr>
-        <w:rPr>
-          <w:lang w:val="el-GR"/>
-        </w:rPr>
-      </w:pPr>
-    </w:p>
-    <w:p>
-      <w:pPr>
-        <w:rPr>
-          <w:lang w:val="el-GR"/>
-        </w:rPr>
-      </w:pPr>
-    </w:p>
-    <w:p>
-      <w:pPr>
-        <w:rPr>
-          <w:lang w:val="el-GR"/>
-        </w:rPr>
-      </w:pPr>
-    </w:p>
-    <w:p>
-      <w:pPr>
-        <w:rPr>
-          <w:lang w:val="el-GR"/>
-        </w:rPr>
-      </w:pPr>
     </w:p>
     <w:p>
       <w:pPr>
@@ -1453,6 +1607,7 @@
           <w:lang w:val="el-GR"/>
         </w:rPr>
       </w:pPr>
+      <w:bookmarkStart w:id="2" w:name="Uploadjson"/>
       <w:r>
         <w:rPr>
           <w:b/>
@@ -1493,6 +1648,7 @@
         <w:t xml:space="preserve"> </w:t>
       </w:r>
     </w:p>
+    <w:bookmarkEnd w:id="2"/>
     <w:p>
       <w:pPr>
         <w:rPr>
@@ -1622,6 +1778,7 @@
           <w:lang w:val="el-GR"/>
         </w:rPr>
       </w:pPr>
+      <w:bookmarkStart w:id="3" w:name="Form"/>
       <w:r>
         <w:rPr>
           <w:b/>
@@ -1651,48 +1808,9 @@
         <w:t>Questionnaire</w:t>
       </w:r>
     </w:p>
-    <w:p>
-      <w:pPr>
-        <w:rPr>
-          <w:lang w:val="el-GR"/>
-        </w:rPr>
-      </w:pPr>
-    </w:p>
-    <w:p>
-      <w:pPr>
-        <w:rPr>
-          <w:lang w:val="el-GR"/>
-        </w:rPr>
-      </w:pPr>
-      <w:r>
-        <w:rPr>
-          <w:lang w:val="el-GR"/>
-        </w:rPr>
-        <w:t xml:space="preserve">Ο χρήσης, αφού επιλέξει να συμπληρώσει το Ερωτηματολόγιο ανακατευθύνεται σε μια ανώνυμη, προ επιλεγμένη φόρμα του </w:t>
-      </w:r>
-      <w:r>
-        <w:t>google</w:t>
-      </w:r>
-      <w:r>
-        <w:rPr>
-          <w:lang w:val="el-GR"/>
-        </w:rPr>
-        <w:t>. Αυτή φαίνεται ως ακολούθως</w:t>
-      </w:r>
-      <w:r>
-        <w:t>:</w:t>
-      </w:r>
-    </w:p>
-    <w:p>
-      <w:pPr>
-        <w:rPr>
-          <w:lang w:val="el-GR"/>
-        </w:rPr>
-      </w:pPr>
-    </w:p>
-    <w:p>
-      <w:pPr>
-        <w:jc w:val="center"/>
+    <w:bookmarkEnd w:id="3"/>
+    <w:p>
+      <w:pPr>
         <w:rPr>
           <w:lang w:val="el-GR"/>
         </w:rPr>
@@ -1702,10 +1820,18 @@
           <w:noProof/>
         </w:rPr>
         <w:drawing>
-          <wp:inline distT="0" distB="0" distL="0" distR="0" wp14:anchorId="16097C7B" wp14:editId="04F932CF">
-            <wp:extent cx="4432632" cy="3640347"/>
-            <wp:effectExtent l="0" t="0" r="6350" b="0"/>
-            <wp:docPr id="6" name="Εικόνα 6"/>
+          <wp:anchor distT="0" distB="0" distL="114300" distR="114300" simplePos="0" relativeHeight="251663360" behindDoc="0" locked="0" layoutInCell="1" allowOverlap="1" wp14:anchorId="7C438893" wp14:editId="53094665">
+            <wp:simplePos x="0" y="0"/>
+            <wp:positionH relativeFrom="margin">
+              <wp:posOffset>-400050</wp:posOffset>
+            </wp:positionH>
+            <wp:positionV relativeFrom="margin">
+              <wp:posOffset>3743325</wp:posOffset>
+            </wp:positionV>
+            <wp:extent cx="2222467" cy="4714875"/>
+            <wp:effectExtent l="0" t="0" r="6985" b="0"/>
+            <wp:wrapSquare wrapText="bothSides"/>
+            <wp:docPr id="4" name="Εικόνα 4"/>
             <wp:cNvGraphicFramePr>
               <a:graphicFrameLocks xmlns:a="http://schemas.openxmlformats.org/drawingml/2006/main" noChangeAspect="1"/>
             </wp:cNvGraphicFramePr>
@@ -1717,7 +1843,13 @@
                     <pic:cNvPicPr/>
                   </pic:nvPicPr>
                   <pic:blipFill>
-                    <a:blip r:embed="rId8"/>
+                    <a:blip r:embed="rId8" cstate="print">
+                      <a:extLst>
+                        <a:ext uri="{28A0092B-C50C-407E-A947-70E740481C1C}">
+                          <a14:useLocalDpi xmlns:a14="http://schemas.microsoft.com/office/drawing/2010/main" val="0"/>
+                        </a:ext>
+                      </a:extLst>
+                    </a:blip>
                     <a:stretch>
                       <a:fillRect/>
                     </a:stretch>
@@ -1725,7 +1857,7 @@
                   <pic:spPr>
                     <a:xfrm>
                       <a:off x="0" y="0"/>
-                      <a:ext cx="4464189" cy="3666264"/>
+                      <a:ext cx="2222467" cy="4714875"/>
                     </a:xfrm>
                     <a:prstGeom prst="rect">
                       <a:avLst/>
@@ -1734,7 +1866,7 @@
                 </pic:pic>
               </a:graphicData>
             </a:graphic>
-          </wp:inline>
+          </wp:anchor>
         </w:drawing>
       </w:r>
     </w:p>
@@ -1744,17 +1876,235 @@
           <w:lang w:val="el-GR"/>
         </w:rPr>
       </w:pPr>
+    </w:p>
+    <w:p>
+      <w:pPr>
+        <w:rPr>
+          <w:lang w:val="el-GR"/>
+        </w:rPr>
+      </w:pPr>
+    </w:p>
+    <w:p>
+      <w:pPr>
+        <w:rPr>
+          <w:lang w:val="el-GR"/>
+        </w:rPr>
+      </w:pPr>
+    </w:p>
+    <w:p>
+      <w:pPr>
+        <w:rPr>
+          <w:lang w:val="el-GR"/>
+        </w:rPr>
+      </w:pPr>
+    </w:p>
+    <w:p>
+      <w:pPr>
+        <w:rPr>
+          <w:color w:val="5B9BD5" w:themeColor="accent5"/>
+          <w:lang w:val="el-GR"/>
+        </w:rPr>
+      </w:pPr>
+      <w:r>
+        <w:rPr>
+          <w:color w:val="5B9BD5" w:themeColor="accent5"/>
+          <w:lang w:val="el-GR"/>
+        </w:rPr>
+        <w:t xml:space="preserve">Ο χρήστης αν επιλέξει να συμπληρώσει τη φόρμα ερωτηματολογίου , μεταφέρεται σε ένα νέο παράθυρο όπου πρέπει να συνδεθεί με το λογαριασμό </w:t>
+      </w:r>
+      <w:r>
+        <w:rPr>
+          <w:color w:val="5B9BD5" w:themeColor="accent5"/>
+        </w:rPr>
+        <w:t>google</w:t>
+      </w:r>
+      <w:r>
+        <w:rPr>
+          <w:color w:val="5B9BD5" w:themeColor="accent5"/>
+          <w:lang w:val="el-GR"/>
+        </w:rPr>
+        <w:t xml:space="preserve"> του.</w:t>
+      </w:r>
+    </w:p>
+    <w:p>
+      <w:pPr>
+        <w:rPr>
+          <w:color w:val="5B9BD5" w:themeColor="accent5"/>
+          <w:lang w:val="el-GR"/>
+        </w:rPr>
+      </w:pPr>
+    </w:p>
+    <w:p>
+      <w:pPr>
+        <w:rPr>
+          <w:color w:val="5B9BD5" w:themeColor="accent5"/>
+          <w:lang w:val="el-GR"/>
+        </w:rPr>
+      </w:pPr>
+    </w:p>
+    <w:p>
+      <w:pPr>
+        <w:rPr>
+          <w:color w:val="5B9BD5" w:themeColor="accent5"/>
+          <w:lang w:val="el-GR"/>
+        </w:rPr>
+      </w:pPr>
+      <w:r>
+        <w:rPr>
+          <w:color w:val="5B9BD5" w:themeColor="accent5"/>
+          <w:lang w:val="el-GR"/>
+        </w:rPr>
+        <w:t xml:space="preserve">Αυτό είναι αναγκαίο λόγω της παρεχόμενης υπηρεσίας από την </w:t>
+      </w:r>
+      <w:r>
+        <w:rPr>
+          <w:color w:val="5B9BD5" w:themeColor="accent5"/>
+        </w:rPr>
+        <w:t>google</w:t>
+      </w:r>
+      <w:r>
+        <w:rPr>
+          <w:color w:val="5B9BD5" w:themeColor="accent5"/>
+          <w:lang w:val="el-GR"/>
+        </w:rPr>
+        <w:t>, όμως διασφαλίζεται πλήρης αφάνεια προσωπικών δεδομένων.</w:t>
+      </w:r>
+    </w:p>
+    <w:p>
+      <w:pPr>
+        <w:rPr>
+          <w:lang w:val="el-GR"/>
+        </w:rPr>
+      </w:pPr>
+    </w:p>
+    <w:p>
+      <w:pPr>
+        <w:rPr>
+          <w:lang w:val="el-GR"/>
+        </w:rPr>
+      </w:pPr>
+    </w:p>
+    <w:p>
+      <w:pPr>
+        <w:rPr>
+          <w:lang w:val="el-GR"/>
+        </w:rPr>
+      </w:pPr>
+    </w:p>
+    <w:p>
+      <w:pPr>
+        <w:rPr>
+          <w:lang w:val="el-GR"/>
+        </w:rPr>
+      </w:pPr>
+    </w:p>
+    <w:p>
+      <w:pPr>
+        <w:rPr>
+          <w:lang w:val="el-GR"/>
+        </w:rPr>
+      </w:pPr>
+    </w:p>
+    <w:p>
+      <w:pPr>
+        <w:rPr>
+          <w:lang w:val="el-GR"/>
+        </w:rPr>
+      </w:pPr>
+      <w:r>
+        <w:rPr>
+          <w:lang w:val="el-GR"/>
+        </w:rPr>
+        <w:lastRenderedPageBreak/>
+        <w:t xml:space="preserve">Ο χρήσης, αφού </w:t>
+      </w:r>
+      <w:r>
+        <w:rPr>
+          <w:lang w:val="el-GR"/>
+        </w:rPr>
+        <w:t>συνδεθεί στο λογαριασμό του, συνεχίζει στη</w:t>
+      </w:r>
+      <w:r>
+        <w:rPr>
+          <w:lang w:val="el-GR"/>
+        </w:rPr>
+        <w:t xml:space="preserve"> </w:t>
+      </w:r>
+      <w:r>
+        <w:rPr>
+          <w:lang w:val="el-GR"/>
+        </w:rPr>
+        <w:t xml:space="preserve">συμπλήρωση </w:t>
+      </w:r>
+      <w:r>
+        <w:rPr>
+          <w:lang w:val="el-GR"/>
+        </w:rPr>
+        <w:t xml:space="preserve"> το</w:t>
+      </w:r>
+      <w:r>
+        <w:rPr>
+          <w:lang w:val="el-GR"/>
+        </w:rPr>
+        <w:t>υ</w:t>
+      </w:r>
+      <w:r>
+        <w:rPr>
+          <w:lang w:val="el-GR"/>
+        </w:rPr>
+        <w:t xml:space="preserve"> Ερωτηματολ</w:t>
+      </w:r>
+      <w:r>
+        <w:rPr>
+          <w:lang w:val="el-GR"/>
+        </w:rPr>
+        <w:t xml:space="preserve">ογίου </w:t>
+      </w:r>
+      <w:r>
+        <w:rPr>
+          <w:lang w:val="el-GR"/>
+        </w:rPr>
+        <w:t xml:space="preserve">σε μια ανώνυμη, προ επιλεγμένη φόρμα του </w:t>
+      </w:r>
+      <w:r>
+        <w:t>google</w:t>
+      </w:r>
+      <w:r>
+        <w:rPr>
+          <w:lang w:val="el-GR"/>
+        </w:rPr>
+        <w:t>. Αυτή φαίνεται ως ακολούθως</w:t>
+      </w:r>
+      <w:r>
+        <w:rPr>
+          <w:lang w:val="el-GR"/>
+        </w:rPr>
+        <w:t>:</w:t>
+      </w:r>
+    </w:p>
+    <w:p>
+      <w:pPr>
+        <w:rPr>
+          <w:lang w:val="el-GR"/>
+        </w:rPr>
+      </w:pPr>
+    </w:p>
+    <w:p>
+      <w:pPr>
+        <w:jc w:val="center"/>
+        <w:rPr>
+          <w:lang w:val="el-GR"/>
+        </w:rPr>
+      </w:pPr>
       <w:r>
         <w:rPr>
           <w:noProof/>
-          <w:lang w:val="el-GR"/>
-        </w:rPr>
-        <w:lastRenderedPageBreak/>
+        </w:rPr>
         <w:drawing>
-          <wp:inline distT="0" distB="0" distL="0" distR="0" wp14:anchorId="671EE48C" wp14:editId="2732B54A">
-            <wp:extent cx="5943600" cy="2465070"/>
-            <wp:effectExtent l="0" t="0" r="0" b="0"/>
-            <wp:docPr id="7" name="Εικόνα 7"/>
+          <wp:inline distT="0" distB="0" distL="0" distR="0" wp14:anchorId="16097C7B" wp14:editId="04F932CF">
+            <wp:extent cx="4432632" cy="3640347"/>
+            <wp:effectExtent l="0" t="0" r="6350" b="0"/>
+            <wp:docPr id="6" name="Εικόνα 6"/>
             <wp:cNvGraphicFramePr>
               <a:graphicFrameLocks xmlns:a="http://schemas.openxmlformats.org/drawingml/2006/main" noChangeAspect="1"/>
             </wp:cNvGraphicFramePr>
@@ -1774,6 +2124,54 @@
                   <pic:spPr>
                     <a:xfrm>
                       <a:off x="0" y="0"/>
+                      <a:ext cx="4464189" cy="3666264"/>
+                    </a:xfrm>
+                    <a:prstGeom prst="rect">
+                      <a:avLst/>
+                    </a:prstGeom>
+                  </pic:spPr>
+                </pic:pic>
+              </a:graphicData>
+            </a:graphic>
+          </wp:inline>
+        </w:drawing>
+      </w:r>
+    </w:p>
+    <w:p>
+      <w:pPr>
+        <w:rPr>
+          <w:lang w:val="el-GR"/>
+        </w:rPr>
+      </w:pPr>
+      <w:r>
+        <w:rPr>
+          <w:noProof/>
+          <w:lang w:val="el-GR"/>
+        </w:rPr>
+        <w:drawing>
+          <wp:inline distT="0" distB="0" distL="0" distR="0" wp14:anchorId="671EE48C" wp14:editId="2732B54A">
+            <wp:extent cx="5943600" cy="2465070"/>
+            <wp:effectExtent l="0" t="0" r="0" b="0"/>
+            <wp:docPr id="7" name="Εικόνα 7"/>
+            <wp:cNvGraphicFramePr>
+              <a:graphicFrameLocks xmlns:a="http://schemas.openxmlformats.org/drawingml/2006/main" noChangeAspect="1"/>
+            </wp:cNvGraphicFramePr>
+            <a:graphic xmlns:a="http://schemas.openxmlformats.org/drawingml/2006/main">
+              <a:graphicData uri="http://schemas.openxmlformats.org/drawingml/2006/picture">
+                <pic:pic xmlns:pic="http://schemas.openxmlformats.org/drawingml/2006/picture">
+                  <pic:nvPicPr>
+                    <pic:cNvPr id="1" name=""/>
+                    <pic:cNvPicPr/>
+                  </pic:nvPicPr>
+                  <pic:blipFill>
+                    <a:blip r:embed="rId10"/>
+                    <a:stretch>
+                      <a:fillRect/>
+                    </a:stretch>
+                  </pic:blipFill>
+                  <pic:spPr>
+                    <a:xfrm>
+                      <a:off x="0" y="0"/>
                       <a:ext cx="5943600" cy="2465070"/>
                     </a:xfrm>
                     <a:prstGeom prst="rect">
@@ -1790,27 +2188,36 @@
     <w:p>
       <w:pPr>
         <w:rPr>
-          <w:lang w:val="el-GR"/>
-        </w:rPr>
-      </w:pPr>
-    </w:p>
-    <w:p>
-      <w:pPr>
-        <w:rPr>
-          <w:lang w:val="el-GR"/>
-        </w:rPr>
-      </w:pPr>
-    </w:p>
-    <w:p>
-      <w:pPr>
-        <w:rPr>
-          <w:lang w:val="el-GR"/>
-        </w:rPr>
-      </w:pPr>
-      <w:r>
-        <w:rPr>
-          <w:lang w:val="el-GR"/>
-        </w:rPr>
+          <w:color w:val="5B9BD5" w:themeColor="accent5"/>
+          <w:lang w:val="el-GR"/>
+        </w:rPr>
+      </w:pPr>
+      <w:r>
+        <w:rPr>
+          <w:color w:val="5B9BD5" w:themeColor="accent5"/>
+          <w:lang w:val="el-GR"/>
+        </w:rPr>
+        <w:t>Στο τέλος δίνεται η επιλογή εάν άλλαξε γνώμη να ανεβάσει αρχεία κινητικότητας μιας και έτσι επιτυγχάνεται πολύ πιο αποτελεσματική ιχνηλάτηση.</w:t>
+      </w:r>
+    </w:p>
+    <w:p>
+      <w:pPr>
+        <w:rPr>
+          <w:lang w:val="el-GR"/>
+        </w:rPr>
+      </w:pPr>
+    </w:p>
+    <w:p>
+      <w:pPr>
+        <w:rPr>
+          <w:lang w:val="el-GR"/>
+        </w:rPr>
+      </w:pPr>
+      <w:r>
+        <w:rPr>
+          <w:lang w:val="el-GR"/>
+        </w:rPr>
+        <w:lastRenderedPageBreak/>
         <w:t xml:space="preserve">Το σύστημα θα συλλέγει όπως έχουμε ορίσει τα στοιχεία της φόρμας(μορφή κειμένου) και θα τα μετατρέπει σε </w:t>
       </w:r>
       <w:r>
@@ -1895,154 +2302,19 @@
           <w:lang w:val="el-GR"/>
         </w:rPr>
       </w:pPr>
-    </w:p>
-    <w:p>
-      <w:pPr>
-        <w:rPr>
-          <w:lang w:val="el-GR"/>
-        </w:rPr>
-      </w:pPr>
-    </w:p>
-    <w:p>
-      <w:pPr>
-        <w:jc w:val="center"/>
-        <w:rPr>
-          <w:b/>
-          <w:bCs/>
-          <w:sz w:val="28"/>
-          <w:szCs w:val="28"/>
-          <w:lang w:val="el-GR"/>
-        </w:rPr>
-      </w:pPr>
-      <w:r>
-        <w:rPr>
-          <w:b/>
-          <w:bCs/>
-          <w:sz w:val="28"/>
-          <w:szCs w:val="28"/>
-        </w:rPr>
-        <w:t>Stay</w:t>
-      </w:r>
-      <w:r>
-        <w:rPr>
-          <w:b/>
-          <w:bCs/>
-          <w:sz w:val="28"/>
-          <w:szCs w:val="28"/>
-          <w:lang w:val="el-GR"/>
-        </w:rPr>
-        <w:t xml:space="preserve"> </w:t>
-      </w:r>
-      <w:r>
-        <w:rPr>
-          <w:b/>
-          <w:bCs/>
-          <w:sz w:val="28"/>
-          <w:szCs w:val="28"/>
-        </w:rPr>
-        <w:t>Safe</w:t>
-      </w:r>
-    </w:p>
-    <w:p>
-      <w:pPr>
-        <w:rPr>
-          <w:lang w:val="el-GR"/>
-        </w:rPr>
-      </w:pPr>
-    </w:p>
-    <w:p>
-      <w:pPr>
-        <w:rPr>
-          <w:lang w:val="el-GR"/>
-        </w:rPr>
-      </w:pPr>
-      <w:r>
-        <w:rPr>
-          <w:lang w:val="el-GR"/>
-        </w:rPr>
-        <w:t xml:space="preserve">Ο  χρήστης εναλλακτικά έχει την επιλογή να εισέλθει στο </w:t>
-      </w:r>
-      <w:r>
-        <w:t>main</w:t>
-      </w:r>
-      <w:r>
-        <w:rPr>
-          <w:lang w:val="el-GR"/>
-        </w:rPr>
-        <w:t xml:space="preserve"> </w:t>
-      </w:r>
-      <w:r>
-        <w:t>hub</w:t>
-      </w:r>
-      <w:r>
-        <w:rPr>
-          <w:lang w:val="el-GR"/>
-        </w:rPr>
-        <w:t xml:space="preserve"> της εφαρμογής όπου μπορεί να ενημερωθεί, να προηγηθεί, να κλείσει ραντεβού κλπ. Η προηγούμενη λειτουργία (το να ανεβάσει κάποιοι είδους αρχείο), φυσκικά δεν είναι υποχρεωτική.</w:t>
-      </w:r>
-    </w:p>
-    <w:p>
-      <w:pPr>
-        <w:rPr>
-          <w:lang w:val="el-GR"/>
-        </w:rPr>
-      </w:pPr>
-    </w:p>
-    <w:p>
-      <w:pPr>
-        <w:rPr>
-          <w:lang w:val="el-GR"/>
-        </w:rPr>
-      </w:pPr>
-    </w:p>
-    <w:p>
-      <w:pPr>
-        <w:rPr>
-          <w:lang w:val="el-GR"/>
-        </w:rPr>
-      </w:pPr>
-    </w:p>
-    <w:p>
-      <w:pPr>
-        <w:rPr>
-          <w:lang w:val="el-GR"/>
-        </w:rPr>
-      </w:pPr>
-    </w:p>
-    <w:p>
-      <w:pPr>
-        <w:rPr>
-          <w:lang w:val="el-GR"/>
-        </w:rPr>
-      </w:pPr>
-    </w:p>
-    <w:p>
-      <w:pPr>
-        <w:rPr>
-          <w:lang w:val="el-GR"/>
-        </w:rPr>
-      </w:pPr>
-    </w:p>
-    <w:p>
-      <w:pPr>
-        <w:rPr>
-          <w:lang w:val="el-GR"/>
-        </w:rPr>
-      </w:pPr>
       <w:r>
         <w:rPr>
           <w:noProof/>
           <w:lang w:val="el-GR"/>
         </w:rPr>
-        <w:lastRenderedPageBreak/>
         <w:drawing>
-          <wp:anchor distT="0" distB="0" distL="114300" distR="114300" simplePos="0" relativeHeight="251661312" behindDoc="0" locked="0" layoutInCell="1" allowOverlap="1" wp14:anchorId="5F6196F9" wp14:editId="3DE9A60C">
+          <wp:anchor distT="0" distB="0" distL="114300" distR="114300" simplePos="0" relativeHeight="251661312" behindDoc="0" locked="0" layoutInCell="1" allowOverlap="1" wp14:anchorId="5F6196F9" wp14:editId="61279A33">
             <wp:simplePos x="0" y="0"/>
             <wp:positionH relativeFrom="margin">
-              <wp:posOffset>-170875</wp:posOffset>
+              <wp:posOffset>-332740</wp:posOffset>
             </wp:positionH>
             <wp:positionV relativeFrom="margin">
-              <wp:posOffset>-332776</wp:posOffset>
+              <wp:posOffset>1705610</wp:posOffset>
             </wp:positionV>
             <wp:extent cx="2534285" cy="5414645"/>
             <wp:effectExtent l="0" t="0" r="0" b="0"/>
@@ -2059,7 +2331,7 @@
                     <pic:cNvPicPr/>
                   </pic:nvPicPr>
                   <pic:blipFill>
-                    <a:blip r:embed="rId10">
+                    <a:blip r:embed="rId11">
                       <a:extLst>
                         <a:ext uri="{28A0092B-C50C-407E-A947-70E740481C1C}">
                           <a14:useLocalDpi xmlns:a14="http://schemas.microsoft.com/office/drawing/2010/main" val="0"/>
@@ -2106,6 +2378,174 @@
           <w:lang w:val="el-GR"/>
         </w:rPr>
       </w:pPr>
+    </w:p>
+    <w:p>
+      <w:pPr>
+        <w:jc w:val="center"/>
+        <w:rPr>
+          <w:b/>
+          <w:bCs/>
+          <w:sz w:val="28"/>
+          <w:szCs w:val="28"/>
+          <w:lang w:val="el-GR"/>
+        </w:rPr>
+      </w:pPr>
+      <w:r>
+        <w:rPr>
+          <w:b/>
+          <w:bCs/>
+          <w:sz w:val="28"/>
+          <w:szCs w:val="28"/>
+        </w:rPr>
+        <w:t>Stay</w:t>
+      </w:r>
+      <w:r>
+        <w:rPr>
+          <w:b/>
+          <w:bCs/>
+          <w:sz w:val="28"/>
+          <w:szCs w:val="28"/>
+          <w:lang w:val="el-GR"/>
+        </w:rPr>
+        <w:t xml:space="preserve"> </w:t>
+      </w:r>
+      <w:r>
+        <w:rPr>
+          <w:b/>
+          <w:bCs/>
+          <w:sz w:val="28"/>
+          <w:szCs w:val="28"/>
+        </w:rPr>
+        <w:t>Safe</w:t>
+      </w:r>
+    </w:p>
+    <w:p>
+      <w:pPr>
+        <w:rPr>
+          <w:lang w:val="el-GR"/>
+        </w:rPr>
+      </w:pPr>
+    </w:p>
+    <w:p>
+      <w:pPr>
+        <w:rPr>
+          <w:lang w:val="el-GR"/>
+        </w:rPr>
+      </w:pPr>
+      <w:r>
+        <w:rPr>
+          <w:lang w:val="el-GR"/>
+        </w:rPr>
+        <w:t xml:space="preserve">Ο  χρήστης εναλλακτικά έχει την επιλογή να εισέλθει στο </w:t>
+      </w:r>
+      <w:r>
+        <w:t>main</w:t>
+      </w:r>
+      <w:r>
+        <w:rPr>
+          <w:lang w:val="el-GR"/>
+        </w:rPr>
+        <w:t xml:space="preserve"> </w:t>
+      </w:r>
+      <w:r>
+        <w:t>hub</w:t>
+      </w:r>
+      <w:r>
+        <w:rPr>
+          <w:lang w:val="el-GR"/>
+        </w:rPr>
+        <w:t xml:space="preserve"> της εφαρμογής όπου μπορεί να ενημερωθεί, να προηγηθεί, να κλείσει ραντεβού κλπ. Η προηγούμενη λειτουργία (το να ανεβάσει κάποιοι είδους αρχείο), φυσ</w:t>
+      </w:r>
+      <w:r>
+        <w:rPr>
+          <w:lang w:val="el-GR"/>
+        </w:rPr>
+        <w:t>ι</w:t>
+      </w:r>
+      <w:r>
+        <w:rPr>
+          <w:lang w:val="el-GR"/>
+        </w:rPr>
+        <w:t>κά δεν είναι υποχρεωτική.</w:t>
+      </w:r>
+    </w:p>
+    <w:p>
+      <w:pPr>
+        <w:rPr>
+          <w:lang w:val="el-GR"/>
+        </w:rPr>
+      </w:pPr>
+    </w:p>
+    <w:p>
+      <w:pPr>
+        <w:rPr>
+          <w:color w:val="5B9BD5" w:themeColor="accent5"/>
+          <w:lang w:val="el-GR"/>
+        </w:rPr>
+      </w:pPr>
+      <w:r>
+        <w:rPr>
+          <w:color w:val="5B9BD5" w:themeColor="accent5"/>
+          <w:lang w:val="el-GR"/>
+        </w:rPr>
+        <w:t>Εδώ ο χρήστης έχει πολλαπλές επιλογές: Να πλοηγηθεί , να διαβάσει επίσημα νέα της Πανδημίας και ειδησεογραφικά άρθρα, να δει στατιστικά της πανδημίας και μέρη υψηλής επικινδυνότητας κλπ.</w:t>
+      </w:r>
+    </w:p>
+    <w:p>
+      <w:pPr>
+        <w:rPr>
+          <w:lang w:val="el-GR"/>
+        </w:rPr>
+      </w:pPr>
+    </w:p>
+    <w:p>
+      <w:pPr>
+        <w:rPr>
+          <w:lang w:val="el-GR"/>
+        </w:rPr>
+      </w:pPr>
+    </w:p>
+    <w:p>
+      <w:pPr>
+        <w:rPr>
+          <w:lang w:val="el-GR"/>
+        </w:rPr>
+      </w:pPr>
+    </w:p>
+    <w:p>
+      <w:pPr>
+        <w:rPr>
+          <w:lang w:val="el-GR"/>
+        </w:rPr>
+      </w:pPr>
+    </w:p>
+    <w:p>
+      <w:pPr>
+        <w:rPr>
+          <w:lang w:val="el-GR"/>
+        </w:rPr>
+      </w:pPr>
+    </w:p>
+    <w:p>
+      <w:pPr>
+        <w:rPr>
+          <w:lang w:val="el-GR"/>
+        </w:rPr>
+      </w:pPr>
+    </w:p>
+    <w:p>
+      <w:pPr>
+        <w:rPr>
+          <w:lang w:val="el-GR"/>
+        </w:rPr>
+      </w:pPr>
+    </w:p>
+    <w:p>
+      <w:pPr>
+        <w:rPr>
+          <w:lang w:val="el-GR"/>
+        </w:rPr>
+      </w:pPr>
       <w:r>
         <w:rPr>
           <w:lang w:val="el-GR"/>
@@ -2393,6 +2833,41 @@
     </w:p>
     <w:p>
       <w:pPr>
+        <w:rPr>
+          <w:lang w:val="el-GR"/>
+        </w:rPr>
+      </w:pPr>
+    </w:p>
+    <w:p>
+      <w:pPr>
+        <w:rPr>
+          <w:lang w:val="el-GR"/>
+        </w:rPr>
+      </w:pPr>
+    </w:p>
+    <w:p>
+      <w:pPr>
+        <w:rPr>
+          <w:lang w:val="el-GR"/>
+        </w:rPr>
+      </w:pPr>
+    </w:p>
+    <w:p>
+      <w:pPr>
+        <w:rPr>
+          <w:lang w:val="el-GR"/>
+        </w:rPr>
+      </w:pPr>
+    </w:p>
+    <w:p>
+      <w:pPr>
+        <w:rPr>
+          <w:lang w:val="el-GR"/>
+        </w:rPr>
+      </w:pPr>
+    </w:p>
+    <w:p>
+      <w:pPr>
         <w:jc w:val="center"/>
         <w:rPr>
           <w:lang w:val="el-GR"/>
@@ -2442,7 +2917,7 @@
         </w:rPr>
         <w:t xml:space="preserve"> </w:t>
       </w:r>
-      <w:hyperlink r:id="rId11" w:history="1">
+      <w:hyperlink r:id="rId12" w:history="1">
         <w:r>
           <w:rPr>
             <w:rStyle w:val="-"/>
@@ -2542,7 +3017,7 @@
                     </pic:cNvPicPr>
                   </pic:nvPicPr>
                   <pic:blipFill>
-                    <a:blip r:embed="rId12">
+                    <a:blip r:embed="rId13">
                       <a:extLst>
                         <a:ext uri="{28A0092B-C50C-407E-A947-70E740481C1C}">
                           <a14:useLocalDpi xmlns:a14="http://schemas.microsoft.com/office/drawing/2010/main" val="0"/>
@@ -3351,6 +3826,30 @@
       <w:u w:val="single"/>
     </w:rPr>
   </w:style>
+  <w:style w:type="character" w:styleId="a3">
+    <w:name w:val="Unresolved Mention"/>
+    <w:basedOn w:val="a0"/>
+    <w:uiPriority w:val="99"/>
+    <w:semiHidden/>
+    <w:unhideWhenUsed/>
+    <w:rsid w:val="002F5FFB"/>
+    <w:rPr>
+      <w:color w:val="605E5C"/>
+      <w:shd w:val="clear" w:color="auto" w:fill="E1DFDD"/>
+    </w:rPr>
+  </w:style>
+  <w:style w:type="character" w:styleId="-0">
+    <w:name w:val="FollowedHyperlink"/>
+    <w:basedOn w:val="a0"/>
+    <w:uiPriority w:val="99"/>
+    <w:semiHidden/>
+    <w:unhideWhenUsed/>
+    <w:rsid w:val="002F5FFB"/>
+    <w:rPr>
+      <w:color w:val="954F72" w:themeColor="followedHyperlink"/>
+      <w:u w:val="single"/>
+    </w:rPr>
+  </w:style>
 </w:styles>
 </file>
 

</xml_diff>

<commit_message>
Προσθηκες Experimental Code Version
Προχορώντας το παράθυρο Appointments έχει χαλάσει το virtual phone και δεν πάει ποτέ online.Θα το ψάξω με τον @Ermiss .
</commit_message>
<xml_diff>
--- a/Documents/Scrum Cycle 5/Project-code-v0.3.docx
+++ b/Documents/Scrum Cycle 5/Project-code-v0.3.docx
@@ -522,7 +522,6 @@
           <w:bCs/>
           <w:sz w:val="36"/>
           <w:szCs w:val="36"/>
-          <w:lang w:val="el-GR"/>
         </w:rPr>
       </w:pPr>
       <w:r>
@@ -541,7 +540,6 @@
           <w:bCs/>
           <w:sz w:val="36"/>
           <w:szCs w:val="36"/>
-          <w:lang w:val="el-GR"/>
         </w:rPr>
         <w:t xml:space="preserve"> </w:t>
       </w:r>
@@ -560,7 +558,6 @@
           <w:bCs/>
           <w:sz w:val="36"/>
           <w:szCs w:val="36"/>
-          <w:lang w:val="el-GR"/>
         </w:rPr>
         <w:t xml:space="preserve"> </w:t>
       </w:r>
@@ -579,7 +576,6 @@
           <w:bCs/>
           <w:sz w:val="36"/>
           <w:szCs w:val="36"/>
-          <w:lang w:val="el-GR"/>
         </w:rPr>
         <w:t>0.</w:t>
       </w:r>
@@ -589,7 +585,6 @@
           <w:bCs/>
           <w:sz w:val="36"/>
           <w:szCs w:val="36"/>
-          <w:lang w:val="el-GR"/>
         </w:rPr>
         <w:t>3</w:t>
       </w:r>
@@ -673,7 +668,35 @@
           <w:rPr>
             <w:rStyle w:val="-"/>
           </w:rPr>
-          <w:t>SoftEngProject2021/Documents/Dionisis/Pandaemon at main · Mario-Sama/SoftEngProject2021 (github.com)</w:t>
+          <w:t>SoftEngProject2021/Documents/</w:t>
+        </w:r>
+        <w:proofErr w:type="spellStart"/>
+        <w:r>
+          <w:rPr>
+            <w:rStyle w:val="-"/>
+          </w:rPr>
+          <w:t>Dionisis</w:t>
+        </w:r>
+        <w:proofErr w:type="spellEnd"/>
+        <w:r>
+          <w:rPr>
+            <w:rStyle w:val="-"/>
+          </w:rPr>
+          <w:t>/</w:t>
+        </w:r>
+        <w:proofErr w:type="spellStart"/>
+        <w:r>
+          <w:rPr>
+            <w:rStyle w:val="-"/>
+          </w:rPr>
+          <w:t>Pandaemon</w:t>
+        </w:r>
+        <w:proofErr w:type="spellEnd"/>
+        <w:r>
+          <w:rPr>
+            <w:rStyle w:val="-"/>
+          </w:rPr>
+          <w:t xml:space="preserve"> at main · Mario-Sama/SoftEngProject2021 (github.com)</w:t>
         </w:r>
       </w:hyperlink>
     </w:p>
@@ -831,6 +854,7 @@
         </w:rPr>
         <w:fldChar w:fldCharType="separate"/>
       </w:r>
+      <w:proofErr w:type="spellStart"/>
       <w:r>
         <w:rPr>
           <w:rStyle w:val="-"/>
@@ -842,6 +866,7 @@
         </w:rPr>
         <w:t>MainInterface</w:t>
       </w:r>
+      <w:proofErr w:type="spellEnd"/>
       <w:r>
         <w:rPr>
           <w:b/>
@@ -865,9 +890,11 @@
         </w:rPr>
         <w:t xml:space="preserve">Η παρακάτω εικόνα αποτελεί την αρχική οθόνη της εφαρμογής μας, στην οποία ο χρήστης  καλωσορίζεται μετά την εκκίνηση της εφαρμογής </w:t>
       </w:r>
+      <w:proofErr w:type="spellStart"/>
       <w:r>
         <w:t>Pandaemon</w:t>
       </w:r>
+      <w:proofErr w:type="spellEnd"/>
       <w:r>
         <w:rPr>
           <w:lang w:val="el-GR"/>
@@ -994,7 +1021,21 @@
         <w:rPr>
           <w:lang w:val="el-GR"/>
         </w:rPr>
-        <w:t>” ροζ και μοβ )για μια πιο ευχάριστη διεπαφή.</w:t>
+        <w:t xml:space="preserve">” ροζ και μοβ )για μια πιο ευχάριστη </w:t>
+      </w:r>
+      <w:proofErr w:type="spellStart"/>
+      <w:r>
+        <w:rPr>
+          <w:lang w:val="el-GR"/>
+        </w:rPr>
+        <w:t>διεπαφή</w:t>
+      </w:r>
+      <w:proofErr w:type="spellEnd"/>
+      <w:r>
+        <w:rPr>
+          <w:lang w:val="el-GR"/>
+        </w:rPr>
+        <w:t>.</w:t>
       </w:r>
     </w:p>
     <w:p>
@@ -1022,35 +1063,7 @@
             <w:rStyle w:val="-"/>
             <w:lang w:val="el-GR"/>
           </w:rPr>
-          <w:t>να ανε</w:t>
-        </w:r>
-        <w:r>
-          <w:rPr>
-            <w:rStyle w:val="-"/>
-            <w:lang w:val="el-GR"/>
-          </w:rPr>
-          <w:t>β</w:t>
-        </w:r>
-        <w:r>
-          <w:rPr>
-            <w:rStyle w:val="-"/>
-            <w:lang w:val="el-GR"/>
-          </w:rPr>
-          <w:t>ά</w:t>
-        </w:r>
-        <w:r>
-          <w:rPr>
-            <w:rStyle w:val="-"/>
-            <w:lang w:val="el-GR"/>
-          </w:rPr>
-          <w:t>σ</w:t>
-        </w:r>
-        <w:r>
-          <w:rPr>
-            <w:rStyle w:val="-"/>
-            <w:lang w:val="el-GR"/>
-          </w:rPr>
-          <w:t>ει δεδομένα</w:t>
+          <w:t>να ανεβάσει δεδομένα</w:t>
         </w:r>
       </w:hyperlink>
       <w:r>
@@ -1086,21 +1099,7 @@
             <w:rStyle w:val="-"/>
             <w:lang w:val="el-GR"/>
           </w:rPr>
-          <w:t xml:space="preserve">ή να συμπληρώσει </w:t>
-        </w:r>
-        <w:r>
-          <w:rPr>
-            <w:rStyle w:val="-"/>
-            <w:lang w:val="el-GR"/>
-          </w:rPr>
-          <w:t>μ</w:t>
-        </w:r>
-        <w:r>
-          <w:rPr>
-            <w:rStyle w:val="-"/>
-            <w:lang w:val="el-GR"/>
-          </w:rPr>
-          <w:t>ια προσχεδιασμένη ανώνυμη φόρμα</w:t>
+          <w:t>ή να συμπληρώσει μια προσχεδιασμένη ανώνυμη φόρμα</w:t>
         </w:r>
       </w:hyperlink>
       <w:r>
@@ -1214,7 +1213,7 @@
           <w:sz w:val="28"/>
           <w:szCs w:val="28"/>
         </w:rPr>
-        <w:t>Up</w:t>
+        <w:t>Upload</w:t>
       </w:r>
       <w:r>
         <w:rPr>
@@ -1223,8 +1222,9 @@
           <w:color w:val="5B9BD5" w:themeColor="accent5"/>
           <w:sz w:val="28"/>
           <w:szCs w:val="28"/>
-        </w:rPr>
-        <w:t>l</w:t>
+          <w:lang w:val="el-GR"/>
+        </w:rPr>
+        <w:t xml:space="preserve"> </w:t>
       </w:r>
       <w:r>
         <w:rPr>
@@ -1234,27 +1234,6 @@
           <w:sz w:val="28"/>
           <w:szCs w:val="28"/>
         </w:rPr>
-        <w:t>oad</w:t>
-      </w:r>
-      <w:r>
-        <w:rPr>
-          <w:b/>
-          <w:bCs/>
-          <w:color w:val="5B9BD5" w:themeColor="accent5"/>
-          <w:sz w:val="28"/>
-          <w:szCs w:val="28"/>
-          <w:lang w:val="el-GR"/>
-        </w:rPr>
-        <w:t xml:space="preserve"> </w:t>
-      </w:r>
-      <w:r>
-        <w:rPr>
-          <w:b/>
-          <w:bCs/>
-          <w:color w:val="5B9BD5" w:themeColor="accent5"/>
-          <w:sz w:val="28"/>
-          <w:szCs w:val="28"/>
-        </w:rPr>
         <w:t>Data</w:t>
       </w:r>
     </w:p>
@@ -1404,9 +1383,11 @@
         </w:rPr>
         <w:t xml:space="preserve"> </w:t>
       </w:r>
+      <w:proofErr w:type="spellStart"/>
       <w:r>
         <w:t>sql</w:t>
       </w:r>
+      <w:proofErr w:type="spellEnd"/>
     </w:p>
     <w:p>
       <w:pPr>
@@ -2197,7 +2178,23 @@
           <w:color w:val="5B9BD5" w:themeColor="accent5"/>
           <w:lang w:val="el-GR"/>
         </w:rPr>
-        <w:t>Στο τέλος δίνεται η επιλογή εάν άλλαξε γνώμη να ανεβάσει αρχεία κινητικότητας μιας και έτσι επιτυγχάνεται πολύ πιο αποτελεσματική ιχνηλάτηση.</w:t>
+        <w:t xml:space="preserve">Στο τέλος δίνεται η επιλογή εάν άλλαξε γνώμη να ανεβάσει αρχεία κινητικότητας μιας και έτσι επιτυγχάνεται πολύ πιο αποτελεσματική </w:t>
+      </w:r>
+      <w:proofErr w:type="spellStart"/>
+      <w:r>
+        <w:rPr>
+          <w:color w:val="5B9BD5" w:themeColor="accent5"/>
+          <w:lang w:val="el-GR"/>
+        </w:rPr>
+        <w:t>ιχνηλάτηση</w:t>
+      </w:r>
+      <w:proofErr w:type="spellEnd"/>
+      <w:r>
+        <w:rPr>
+          <w:color w:val="5B9BD5" w:themeColor="accent5"/>
+          <w:lang w:val="el-GR"/>
+        </w:rPr>
+        <w:t>.</w:t>
       </w:r>
     </w:p>
     <w:p>
@@ -2229,9 +2226,11 @@
         </w:rPr>
         <w:t xml:space="preserve"> αρχεία μέσω ενός </w:t>
       </w:r>
+      <w:proofErr w:type="spellStart"/>
       <w:r>
         <w:t>Lexer</w:t>
       </w:r>
+      <w:proofErr w:type="spellEnd"/>
       <w:r>
         <w:rPr>
           <w:lang w:val="el-GR"/>
@@ -2488,7 +2487,23 @@
           <w:color w:val="5B9BD5" w:themeColor="accent5"/>
           <w:lang w:val="el-GR"/>
         </w:rPr>
-        <w:t>Εδώ ο χρήστης έχει πολλαπλές επιλογές: Να πλοηγηθεί , να διαβάσει επίσημα νέα της Πανδημίας και ειδησεογραφικά άρθρα, να δει στατιστικά της πανδημίας και μέρη υψηλής επικινδυνότητας κλπ.</w:t>
+        <w:t xml:space="preserve">Εδώ ο χρήστης έχει πολλαπλές επιλογές: Να </w:t>
+      </w:r>
+      <w:proofErr w:type="spellStart"/>
+      <w:r>
+        <w:rPr>
+          <w:color w:val="5B9BD5" w:themeColor="accent5"/>
+          <w:lang w:val="el-GR"/>
+        </w:rPr>
+        <w:t>πλοηγηθεί</w:t>
+      </w:r>
+      <w:proofErr w:type="spellEnd"/>
+      <w:r>
+        <w:rPr>
+          <w:color w:val="5B9BD5" w:themeColor="accent5"/>
+          <w:lang w:val="el-GR"/>
+        </w:rPr>
+        <w:t xml:space="preserve"> , να διαβάσει επίσημα νέα της Πανδημίας και ειδησεογραφικά άρθρα, να δει στατιστικά της πανδημίας και μέρη υψηλής επικινδυνότητας κλπ.</w:t>
       </w:r>
     </w:p>
     <w:p>
@@ -2637,235 +2652,119 @@
     </w:p>
     <w:p>
       <w:pPr>
-        <w:rPr>
-          <w:lang w:val="el-GR"/>
-        </w:rPr>
-      </w:pPr>
-    </w:p>
-    <w:p>
-      <w:pPr>
-        <w:rPr>
-          <w:lang w:val="el-GR"/>
-        </w:rPr>
-      </w:pPr>
-    </w:p>
-    <w:p>
-      <w:pPr>
-        <w:rPr>
-          <w:lang w:val="el-GR"/>
-        </w:rPr>
-      </w:pPr>
-    </w:p>
-    <w:p>
-      <w:pPr>
-        <w:rPr>
-          <w:lang w:val="el-GR"/>
-        </w:rPr>
-      </w:pPr>
-    </w:p>
-    <w:p>
-      <w:pPr>
-        <w:rPr>
-          <w:lang w:val="el-GR"/>
-        </w:rPr>
-      </w:pPr>
-    </w:p>
-    <w:p>
-      <w:pPr>
-        <w:rPr>
-          <w:lang w:val="el-GR"/>
-        </w:rPr>
-      </w:pPr>
-    </w:p>
-    <w:p>
-      <w:pPr>
-        <w:rPr>
-          <w:lang w:val="el-GR"/>
-        </w:rPr>
-      </w:pPr>
-    </w:p>
-    <w:p>
-      <w:pPr>
-        <w:rPr>
-          <w:lang w:val="el-GR"/>
-        </w:rPr>
-      </w:pPr>
-    </w:p>
-    <w:p>
-      <w:pPr>
-        <w:rPr>
-          <w:lang w:val="el-GR"/>
-        </w:rPr>
-      </w:pPr>
-    </w:p>
-    <w:p>
-      <w:pPr>
-        <w:rPr>
-          <w:lang w:val="el-GR"/>
-        </w:rPr>
-      </w:pPr>
-    </w:p>
-    <w:p>
-      <w:pPr>
-        <w:rPr>
-          <w:lang w:val="el-GR"/>
-        </w:rPr>
-      </w:pPr>
-    </w:p>
-    <w:p>
-      <w:pPr>
-        <w:rPr>
-          <w:lang w:val="el-GR"/>
-        </w:rPr>
-      </w:pPr>
-    </w:p>
-    <w:p>
-      <w:pPr>
-        <w:rPr>
-          <w:lang w:val="el-GR"/>
-        </w:rPr>
-      </w:pPr>
-    </w:p>
-    <w:p>
-      <w:pPr>
-        <w:rPr>
-          <w:lang w:val="el-GR"/>
-        </w:rPr>
-      </w:pPr>
-    </w:p>
-    <w:p>
-      <w:pPr>
-        <w:rPr>
-          <w:lang w:val="el-GR"/>
-        </w:rPr>
-      </w:pPr>
-    </w:p>
-    <w:p>
-      <w:pPr>
-        <w:rPr>
-          <w:lang w:val="el-GR"/>
-        </w:rPr>
-      </w:pPr>
-    </w:p>
-    <w:p>
-      <w:pPr>
-        <w:rPr>
-          <w:lang w:val="el-GR"/>
-        </w:rPr>
-      </w:pPr>
-    </w:p>
-    <w:p>
-      <w:pPr>
-        <w:rPr>
-          <w:lang w:val="el-GR"/>
-        </w:rPr>
-      </w:pPr>
-    </w:p>
-    <w:p>
-      <w:pPr>
-        <w:rPr>
-          <w:lang w:val="el-GR"/>
-        </w:rPr>
-      </w:pPr>
-    </w:p>
-    <w:p>
-      <w:pPr>
-        <w:rPr>
-          <w:lang w:val="el-GR"/>
-        </w:rPr>
-      </w:pPr>
-    </w:p>
-    <w:p>
-      <w:pPr>
-        <w:rPr>
-          <w:lang w:val="el-GR"/>
-        </w:rPr>
-      </w:pPr>
-    </w:p>
-    <w:p>
-      <w:pPr>
-        <w:rPr>
-          <w:lang w:val="el-GR"/>
-        </w:rPr>
-      </w:pPr>
-    </w:p>
-    <w:p>
-      <w:pPr>
-        <w:rPr>
-          <w:lang w:val="el-GR"/>
-        </w:rPr>
-      </w:pPr>
-    </w:p>
-    <w:p>
-      <w:pPr>
-        <w:rPr>
-          <w:lang w:val="el-GR"/>
-        </w:rPr>
-      </w:pPr>
-    </w:p>
-    <w:p>
-      <w:pPr>
-        <w:rPr>
-          <w:lang w:val="el-GR"/>
-        </w:rPr>
-      </w:pPr>
-    </w:p>
-    <w:p>
-      <w:pPr>
-        <w:rPr>
-          <w:lang w:val="el-GR"/>
-        </w:rPr>
-      </w:pPr>
-    </w:p>
-    <w:p>
-      <w:pPr>
-        <w:rPr>
-          <w:lang w:val="el-GR"/>
-        </w:rPr>
-      </w:pPr>
-    </w:p>
-    <w:p>
-      <w:pPr>
-        <w:rPr>
-          <w:lang w:val="el-GR"/>
-        </w:rPr>
-      </w:pPr>
-    </w:p>
-    <w:p>
-      <w:pPr>
-        <w:rPr>
-          <w:lang w:val="el-GR"/>
-        </w:rPr>
-      </w:pPr>
-    </w:p>
-    <w:p>
-      <w:pPr>
-        <w:rPr>
-          <w:lang w:val="el-GR"/>
-        </w:rPr>
-      </w:pPr>
-    </w:p>
-    <w:p>
-      <w:pPr>
-        <w:rPr>
-          <w:lang w:val="el-GR"/>
-        </w:rPr>
-      </w:pPr>
-    </w:p>
-    <w:p>
-      <w:pPr>
-        <w:rPr>
-          <w:lang w:val="el-GR"/>
-        </w:rPr>
-      </w:pPr>
-    </w:p>
-    <w:p>
-      <w:pPr>
-        <w:rPr>
-          <w:lang w:val="el-GR"/>
-        </w:rPr>
-      </w:pPr>
-    </w:p>
+        <w:jc w:val="center"/>
+        <w:rPr>
+          <w:b/>
+          <w:bCs/>
+          <w:sz w:val="28"/>
+          <w:szCs w:val="28"/>
+        </w:rPr>
+      </w:pPr>
+      <w:r>
+        <w:rPr>
+          <w:b/>
+          <w:bCs/>
+          <w:sz w:val="28"/>
+          <w:szCs w:val="28"/>
+        </w:rPr>
+        <w:lastRenderedPageBreak/>
+        <w:t>Sea</w:t>
+      </w:r>
+      <w:r>
+        <w:rPr>
+          <w:b/>
+          <w:bCs/>
+          <w:sz w:val="28"/>
+          <w:szCs w:val="28"/>
+        </w:rPr>
+        <w:t>rch for a Destination</w:t>
+      </w:r>
+    </w:p>
+    <w:p/>
+    <w:p/>
+    <w:p/>
+    <w:p/>
+    <w:p/>
+    <w:p/>
+    <w:p/>
+    <w:p/>
+    <w:p/>
+    <w:p/>
+    <w:p/>
+    <w:p/>
+    <w:p/>
+    <w:p/>
+    <w:p/>
+    <w:p/>
+    <w:p/>
+    <w:p/>
+    <w:p/>
+    <w:p/>
+    <w:p/>
+    <w:p/>
+    <w:p/>
+    <w:p/>
+    <w:p/>
+    <w:p/>
+    <w:p/>
+    <w:p/>
+    <w:p>
+      <w:pPr>
+        <w:jc w:val="center"/>
+        <w:rPr>
+          <w:b/>
+          <w:bCs/>
+          <w:sz w:val="28"/>
+          <w:szCs w:val="28"/>
+        </w:rPr>
+      </w:pPr>
+      <w:r>
+        <w:rPr>
+          <w:b/>
+          <w:bCs/>
+          <w:sz w:val="28"/>
+          <w:szCs w:val="28"/>
+        </w:rPr>
+        <w:lastRenderedPageBreak/>
+        <w:t>Appointment</w:t>
+      </w:r>
+    </w:p>
+    <w:p/>
+    <w:p/>
+    <w:p/>
+    <w:p/>
+    <w:p/>
+    <w:p/>
+    <w:p/>
+    <w:p/>
+    <w:p/>
+    <w:p/>
+    <w:p/>
+    <w:p/>
+    <w:p/>
+    <w:p/>
+    <w:p/>
+    <w:p/>
+    <w:p/>
+    <w:p/>
+    <w:p/>
+    <w:p/>
+    <w:p/>
+    <w:p/>
+    <w:p/>
+    <w:p/>
+    <w:p/>
+    <w:p/>
+    <w:p/>
+    <w:p/>
+    <w:p/>
+    <w:p/>
+    <w:p/>
+    <w:p/>
+    <w:p/>
+    <w:p/>
+    <w:p/>
+    <w:p/>
     <w:p>
       <w:pPr>
         <w:jc w:val="center"/>
@@ -3786,7 +3685,7 @@
   <w:style w:type="paragraph" w:default="1" w:styleId="a">
     <w:name w:val="Normal"/>
     <w:qFormat/>
-    <w:rsid w:val="00107897"/>
+    <w:rsid w:val="00672EA1"/>
   </w:style>
   <w:style w:type="character" w:default="1" w:styleId="a0">
     <w:name w:val="Default Paragraph Font"/>

</xml_diff>

<commit_message>
Project code v0.3 Appointments tab updated and functional
To tab Appointments πλεον βρίσκει τοποθεσία και αν επιβεβαιωθεί η ορθότητα του αποτλέσματος, από το χρήστη, μεταβαίνει σε προτεινόμενες Νοσοκομειακές Μονάδες.
</commit_message>
<xml_diff>
--- a/Documents/Scrum Cycle 5/Project-code-v0.3.docx
+++ b/Documents/Scrum Cycle 5/Project-code-v0.3.docx
@@ -2389,6 +2389,7 @@
           <w:lang w:val="el-GR"/>
         </w:rPr>
       </w:pPr>
+      <w:bookmarkStart w:id="4" w:name="StaySafe"/>
       <w:r>
         <w:rPr>
           <w:b/>
@@ -2418,6 +2419,7 @@
         <w:t>Safe</w:t>
       </w:r>
     </w:p>
+    <w:bookmarkEnd w:id="4"/>
     <w:p>
       <w:pPr>
         <w:rPr>
@@ -2658,6 +2660,7 @@
           <w:bCs/>
           <w:sz w:val="28"/>
           <w:szCs w:val="28"/>
+          <w:lang w:val="el-GR"/>
         </w:rPr>
       </w:pPr>
       <w:r>
@@ -2677,47 +2680,18 @@
           <w:sz w:val="28"/>
           <w:szCs w:val="28"/>
         </w:rPr>
-        <w:t>rch for a Destination</w:t>
-      </w:r>
-    </w:p>
-    <w:p/>
-    <w:p/>
-    <w:p/>
-    <w:p/>
-    <w:p/>
-    <w:p/>
-    <w:p/>
-    <w:p/>
-    <w:p/>
-    <w:p/>
-    <w:p/>
-    <w:p/>
-    <w:p/>
-    <w:p/>
-    <w:p/>
-    <w:p/>
-    <w:p/>
-    <w:p/>
-    <w:p/>
-    <w:p/>
-    <w:p/>
-    <w:p/>
-    <w:p/>
-    <w:p/>
-    <w:p/>
-    <w:p/>
-    <w:p/>
-    <w:p/>
-    <w:p>
-      <w:pPr>
-        <w:jc w:val="center"/>
+        <w:t>rch</w:t>
+      </w:r>
+      <w:r>
         <w:rPr>
           <w:b/>
           <w:bCs/>
           <w:sz w:val="28"/>
           <w:szCs w:val="28"/>
-        </w:rPr>
-      </w:pPr>
+          <w:lang w:val="el-GR"/>
+        </w:rPr>
+        <w:t xml:space="preserve"> </w:t>
+      </w:r>
       <w:r>
         <w:rPr>
           <w:b/>
@@ -2725,46 +2699,846 @@
           <w:sz w:val="28"/>
           <w:szCs w:val="28"/>
         </w:rPr>
+        <w:t>for</w:t>
+      </w:r>
+      <w:r>
+        <w:rPr>
+          <w:b/>
+          <w:bCs/>
+          <w:sz w:val="28"/>
+          <w:szCs w:val="28"/>
+          <w:lang w:val="el-GR"/>
+        </w:rPr>
+        <w:t xml:space="preserve"> </w:t>
+      </w:r>
+      <w:r>
+        <w:rPr>
+          <w:b/>
+          <w:bCs/>
+          <w:sz w:val="28"/>
+          <w:szCs w:val="28"/>
+        </w:rPr>
+        <w:t>a</w:t>
+      </w:r>
+      <w:r>
+        <w:rPr>
+          <w:b/>
+          <w:bCs/>
+          <w:sz w:val="28"/>
+          <w:szCs w:val="28"/>
+          <w:lang w:val="el-GR"/>
+        </w:rPr>
+        <w:t xml:space="preserve"> </w:t>
+      </w:r>
+      <w:r>
+        <w:rPr>
+          <w:b/>
+          <w:bCs/>
+          <w:sz w:val="28"/>
+          <w:szCs w:val="28"/>
+        </w:rPr>
+        <w:t>Destination</w:t>
+      </w:r>
+    </w:p>
+    <w:p>
+      <w:pPr>
+        <w:rPr>
+          <w:lang w:val="el-GR"/>
+        </w:rPr>
+      </w:pPr>
+    </w:p>
+    <w:p>
+      <w:pPr>
+        <w:rPr>
+          <w:lang w:val="el-GR"/>
+        </w:rPr>
+      </w:pPr>
+    </w:p>
+    <w:p>
+      <w:pPr>
+        <w:rPr>
+          <w:lang w:val="el-GR"/>
+        </w:rPr>
+      </w:pPr>
+    </w:p>
+    <w:p>
+      <w:pPr>
+        <w:rPr>
+          <w:lang w:val="el-GR"/>
+        </w:rPr>
+      </w:pPr>
+    </w:p>
+    <w:p>
+      <w:pPr>
+        <w:rPr>
+          <w:lang w:val="el-GR"/>
+        </w:rPr>
+      </w:pPr>
+    </w:p>
+    <w:p>
+      <w:pPr>
+        <w:rPr>
+          <w:lang w:val="el-GR"/>
+        </w:rPr>
+      </w:pPr>
+    </w:p>
+    <w:p>
+      <w:pPr>
+        <w:rPr>
+          <w:lang w:val="el-GR"/>
+        </w:rPr>
+      </w:pPr>
+    </w:p>
+    <w:p>
+      <w:pPr>
+        <w:rPr>
+          <w:lang w:val="el-GR"/>
+        </w:rPr>
+      </w:pPr>
+    </w:p>
+    <w:p>
+      <w:pPr>
+        <w:rPr>
+          <w:lang w:val="el-GR"/>
+        </w:rPr>
+      </w:pPr>
+    </w:p>
+    <w:p>
+      <w:pPr>
+        <w:rPr>
+          <w:lang w:val="el-GR"/>
+        </w:rPr>
+      </w:pPr>
+    </w:p>
+    <w:p>
+      <w:pPr>
+        <w:rPr>
+          <w:lang w:val="el-GR"/>
+        </w:rPr>
+      </w:pPr>
+    </w:p>
+    <w:p>
+      <w:pPr>
+        <w:rPr>
+          <w:lang w:val="el-GR"/>
+        </w:rPr>
+      </w:pPr>
+    </w:p>
+    <w:p>
+      <w:pPr>
+        <w:rPr>
+          <w:lang w:val="el-GR"/>
+        </w:rPr>
+      </w:pPr>
+    </w:p>
+    <w:p>
+      <w:pPr>
+        <w:rPr>
+          <w:lang w:val="el-GR"/>
+        </w:rPr>
+      </w:pPr>
+    </w:p>
+    <w:p>
+      <w:pPr>
+        <w:rPr>
+          <w:lang w:val="el-GR"/>
+        </w:rPr>
+      </w:pPr>
+    </w:p>
+    <w:p>
+      <w:pPr>
+        <w:rPr>
+          <w:lang w:val="el-GR"/>
+        </w:rPr>
+      </w:pPr>
+    </w:p>
+    <w:p>
+      <w:pPr>
+        <w:rPr>
+          <w:lang w:val="el-GR"/>
+        </w:rPr>
+      </w:pPr>
+    </w:p>
+    <w:p>
+      <w:pPr>
+        <w:rPr>
+          <w:lang w:val="el-GR"/>
+        </w:rPr>
+      </w:pPr>
+    </w:p>
+    <w:p>
+      <w:pPr>
+        <w:rPr>
+          <w:lang w:val="el-GR"/>
+        </w:rPr>
+      </w:pPr>
+    </w:p>
+    <w:p>
+      <w:pPr>
+        <w:rPr>
+          <w:lang w:val="el-GR"/>
+        </w:rPr>
+      </w:pPr>
+    </w:p>
+    <w:p>
+      <w:pPr>
+        <w:rPr>
+          <w:lang w:val="el-GR"/>
+        </w:rPr>
+      </w:pPr>
+    </w:p>
+    <w:p>
+      <w:pPr>
+        <w:rPr>
+          <w:lang w:val="el-GR"/>
+        </w:rPr>
+      </w:pPr>
+    </w:p>
+    <w:p>
+      <w:pPr>
+        <w:rPr>
+          <w:lang w:val="el-GR"/>
+        </w:rPr>
+      </w:pPr>
+    </w:p>
+    <w:p>
+      <w:pPr>
+        <w:rPr>
+          <w:lang w:val="el-GR"/>
+        </w:rPr>
+      </w:pPr>
+    </w:p>
+    <w:p>
+      <w:pPr>
+        <w:rPr>
+          <w:lang w:val="el-GR"/>
+        </w:rPr>
+      </w:pPr>
+    </w:p>
+    <w:p>
+      <w:pPr>
+        <w:rPr>
+          <w:lang w:val="el-GR"/>
+        </w:rPr>
+      </w:pPr>
+    </w:p>
+    <w:p>
+      <w:pPr>
+        <w:rPr>
+          <w:lang w:val="el-GR"/>
+        </w:rPr>
+      </w:pPr>
+    </w:p>
+    <w:p>
+      <w:pPr>
+        <w:rPr>
+          <w:lang w:val="el-GR"/>
+        </w:rPr>
+      </w:pPr>
+    </w:p>
+    <w:p>
+      <w:pPr>
+        <w:jc w:val="center"/>
+        <w:rPr>
+          <w:b/>
+          <w:bCs/>
+          <w:color w:val="5B9BD5" w:themeColor="accent5"/>
+          <w:sz w:val="28"/>
+          <w:szCs w:val="28"/>
+          <w:lang w:val="el-GR"/>
+        </w:rPr>
+      </w:pPr>
+      <w:r>
+        <w:rPr>
+          <w:b/>
+          <w:bCs/>
+          <w:color w:val="5B9BD5" w:themeColor="accent5"/>
+          <w:sz w:val="28"/>
+          <w:szCs w:val="28"/>
+        </w:rPr>
         <w:lastRenderedPageBreak/>
         <w:t>Appointment</w:t>
       </w:r>
     </w:p>
-    <w:p/>
-    <w:p/>
-    <w:p/>
-    <w:p/>
-    <w:p/>
-    <w:p/>
-    <w:p/>
-    <w:p/>
-    <w:p/>
-    <w:p/>
-    <w:p/>
-    <w:p/>
-    <w:p/>
-    <w:p/>
-    <w:p/>
-    <w:p/>
-    <w:p/>
-    <w:p/>
-    <w:p/>
-    <w:p/>
-    <w:p/>
-    <w:p/>
-    <w:p/>
-    <w:p/>
-    <w:p/>
-    <w:p/>
-    <w:p/>
-    <w:p/>
-    <w:p/>
-    <w:p/>
-    <w:p/>
-    <w:p/>
-    <w:p/>
-    <w:p/>
-    <w:p/>
-    <w:p/>
+    <w:p>
+      <w:pPr>
+        <w:rPr>
+          <w:color w:val="5B9BD5" w:themeColor="accent5"/>
+          <w:lang w:val="el-GR"/>
+        </w:rPr>
+      </w:pPr>
+    </w:p>
+    <w:p>
+      <w:pPr>
+        <w:rPr>
+          <w:color w:val="5B9BD5" w:themeColor="accent5"/>
+          <w:lang w:val="el-GR"/>
+        </w:rPr>
+      </w:pPr>
+    </w:p>
+    <w:p>
+      <w:pPr>
+        <w:rPr>
+          <w:color w:val="5B9BD5" w:themeColor="accent5"/>
+          <w:lang w:val="el-GR"/>
+        </w:rPr>
+      </w:pPr>
+      <w:r>
+        <w:rPr>
+          <w:color w:val="5B9BD5" w:themeColor="accent5"/>
+          <w:lang w:val="el-GR"/>
+        </w:rPr>
+        <w:t xml:space="preserve">Ο χρήστης αν επιλέξει το </w:t>
+      </w:r>
+      <w:r>
+        <w:rPr>
+          <w:color w:val="5B9BD5" w:themeColor="accent5"/>
+        </w:rPr>
+        <w:t>tab</w:t>
+      </w:r>
+      <w:r>
+        <w:rPr>
+          <w:color w:val="5B9BD5" w:themeColor="accent5"/>
+          <w:lang w:val="el-GR"/>
+        </w:rPr>
+        <w:t xml:space="preserve"> των </w:t>
+      </w:r>
+      <w:r>
+        <w:rPr>
+          <w:color w:val="5B9BD5" w:themeColor="accent5"/>
+        </w:rPr>
+        <w:t>Appointments</w:t>
+      </w:r>
+      <w:r>
+        <w:rPr>
+          <w:color w:val="5B9BD5" w:themeColor="accent5"/>
+          <w:lang w:val="el-GR"/>
+        </w:rPr>
+        <w:t>, βλέπει την παρακάτω οθόνη, στην οποία η εφαρμογή εμφανίζει ενημερωτικό μήνυμα. Παράλληλα γίνεται υπολογισμός της τοποθεσίας του και προβάλλεται στη συνέχεια για επιβεβαίωση</w:t>
+      </w:r>
+      <w:r>
+        <w:rPr>
+          <w:color w:val="5B9BD5" w:themeColor="accent5"/>
+          <w:lang w:val="el-GR"/>
+        </w:rPr>
+        <w:t xml:space="preserve"> </w:t>
+      </w:r>
+      <w:r>
+        <w:rPr>
+          <w:color w:val="5B9BD5" w:themeColor="accent5"/>
+          <w:lang w:val="el-GR"/>
+        </w:rPr>
+        <w:t>από το χρήστη, σε περίπτωση λάθους</w:t>
+      </w:r>
+      <w:r>
+        <w:rPr>
+          <w:color w:val="5B9BD5" w:themeColor="accent5"/>
+          <w:lang w:val="el-GR"/>
+        </w:rPr>
+        <w:t>.</w:t>
+      </w:r>
+    </w:p>
+    <w:p>
+      <w:pPr>
+        <w:rPr>
+          <w:lang w:val="el-GR"/>
+        </w:rPr>
+      </w:pPr>
+      <w:r>
+        <w:rPr>
+          <w:noProof/>
+        </w:rPr>
+        <w:drawing>
+          <wp:anchor distT="0" distB="0" distL="114300" distR="114300" simplePos="0" relativeHeight="251664384" behindDoc="0" locked="0" layoutInCell="1" allowOverlap="1" wp14:anchorId="443E63D4" wp14:editId="467BC5FC">
+            <wp:simplePos x="0" y="0"/>
+            <wp:positionH relativeFrom="margin">
+              <wp:posOffset>-276225</wp:posOffset>
+            </wp:positionH>
+            <wp:positionV relativeFrom="margin">
+              <wp:posOffset>1895475</wp:posOffset>
+            </wp:positionV>
+            <wp:extent cx="2344420" cy="5172075"/>
+            <wp:effectExtent l="0" t="0" r="0" b="9525"/>
+            <wp:wrapSquare wrapText="bothSides"/>
+            <wp:docPr id="9" name="Εικόνα 9"/>
+            <wp:cNvGraphicFramePr>
+              <a:graphicFrameLocks xmlns:a="http://schemas.openxmlformats.org/drawingml/2006/main" noChangeAspect="1"/>
+            </wp:cNvGraphicFramePr>
+            <a:graphic xmlns:a="http://schemas.openxmlformats.org/drawingml/2006/main">
+              <a:graphicData uri="http://schemas.openxmlformats.org/drawingml/2006/picture">
+                <pic:pic xmlns:pic="http://schemas.openxmlformats.org/drawingml/2006/picture">
+                  <pic:nvPicPr>
+                    <pic:cNvPr id="1" name=""/>
+                    <pic:cNvPicPr/>
+                  </pic:nvPicPr>
+                  <pic:blipFill>
+                    <a:blip r:embed="rId12">
+                      <a:extLst>
+                        <a:ext uri="{28A0092B-C50C-407E-A947-70E740481C1C}">
+                          <a14:useLocalDpi xmlns:a14="http://schemas.microsoft.com/office/drawing/2010/main" val="0"/>
+                        </a:ext>
+                      </a:extLst>
+                    </a:blip>
+                    <a:stretch>
+                      <a:fillRect/>
+                    </a:stretch>
+                  </pic:blipFill>
+                  <pic:spPr>
+                    <a:xfrm>
+                      <a:off x="0" y="0"/>
+                      <a:ext cx="2344420" cy="5172075"/>
+                    </a:xfrm>
+                    <a:prstGeom prst="rect">
+                      <a:avLst/>
+                    </a:prstGeom>
+                  </pic:spPr>
+                </pic:pic>
+              </a:graphicData>
+            </a:graphic>
+            <wp14:sizeRelH relativeFrom="margin">
+              <wp14:pctWidth>0</wp14:pctWidth>
+            </wp14:sizeRelH>
+            <wp14:sizeRelV relativeFrom="margin">
+              <wp14:pctHeight>0</wp14:pctHeight>
+            </wp14:sizeRelV>
+          </wp:anchor>
+        </w:drawing>
+      </w:r>
+    </w:p>
+    <w:p>
+      <w:pPr>
+        <w:rPr>
+          <w:lang w:val="el-GR"/>
+        </w:rPr>
+      </w:pPr>
+      <w:r>
+        <w:drawing>
+          <wp:anchor distT="0" distB="0" distL="114300" distR="114300" simplePos="0" relativeHeight="251665408" behindDoc="0" locked="0" layoutInCell="1" allowOverlap="1" wp14:anchorId="6A0EB5D2" wp14:editId="6BF97785">
+            <wp:simplePos x="0" y="0"/>
+            <wp:positionH relativeFrom="margin">
+              <wp:posOffset>3619500</wp:posOffset>
+            </wp:positionH>
+            <wp:positionV relativeFrom="margin">
+              <wp:posOffset>1895475</wp:posOffset>
+            </wp:positionV>
+            <wp:extent cx="2329180" cy="5048250"/>
+            <wp:effectExtent l="0" t="0" r="0" b="0"/>
+            <wp:wrapSquare wrapText="bothSides"/>
+            <wp:docPr id="10" name="Εικόνα 10"/>
+            <wp:cNvGraphicFramePr>
+              <a:graphicFrameLocks xmlns:a="http://schemas.openxmlformats.org/drawingml/2006/main" noChangeAspect="1"/>
+            </wp:cNvGraphicFramePr>
+            <a:graphic xmlns:a="http://schemas.openxmlformats.org/drawingml/2006/main">
+              <a:graphicData uri="http://schemas.openxmlformats.org/drawingml/2006/picture">
+                <pic:pic xmlns:pic="http://schemas.openxmlformats.org/drawingml/2006/picture">
+                  <pic:nvPicPr>
+                    <pic:cNvPr id="1" name=""/>
+                    <pic:cNvPicPr/>
+                  </pic:nvPicPr>
+                  <pic:blipFill>
+                    <a:blip r:embed="rId13">
+                      <a:extLst>
+                        <a:ext uri="{28A0092B-C50C-407E-A947-70E740481C1C}">
+                          <a14:useLocalDpi xmlns:a14="http://schemas.microsoft.com/office/drawing/2010/main" val="0"/>
+                        </a:ext>
+                      </a:extLst>
+                    </a:blip>
+                    <a:stretch>
+                      <a:fillRect/>
+                    </a:stretch>
+                  </pic:blipFill>
+                  <pic:spPr>
+                    <a:xfrm>
+                      <a:off x="0" y="0"/>
+                      <a:ext cx="2329180" cy="5048250"/>
+                    </a:xfrm>
+                    <a:prstGeom prst="rect">
+                      <a:avLst/>
+                    </a:prstGeom>
+                  </pic:spPr>
+                </pic:pic>
+              </a:graphicData>
+            </a:graphic>
+            <wp14:sizeRelH relativeFrom="margin">
+              <wp14:pctWidth>0</wp14:pctWidth>
+            </wp14:sizeRelH>
+            <wp14:sizeRelV relativeFrom="margin">
+              <wp14:pctHeight>0</wp14:pctHeight>
+            </wp14:sizeRelV>
+          </wp:anchor>
+        </w:drawing>
+      </w:r>
+    </w:p>
+    <w:p>
+      <w:pPr>
+        <w:rPr>
+          <w:lang w:val="el-GR"/>
+        </w:rPr>
+      </w:pPr>
+    </w:p>
+    <w:p>
+      <w:pPr>
+        <w:rPr>
+          <w:lang w:val="el-GR"/>
+        </w:rPr>
+      </w:pPr>
+    </w:p>
+    <w:p>
+      <w:pPr>
+        <w:rPr>
+          <w:lang w:val="el-GR"/>
+        </w:rPr>
+      </w:pPr>
+    </w:p>
+    <w:p>
+      <w:pPr>
+        <w:rPr>
+          <w:lang w:val="el-GR"/>
+        </w:rPr>
+      </w:pPr>
+      <w:r>
+        <w:rPr>
+          <w:lang w:val="el-GR"/>
+        </w:rPr>
+        <w:t xml:space="preserve">                                      </w:t>
+      </w:r>
+    </w:p>
+    <w:p>
+      <w:pPr>
+        <w:rPr>
+          <w:lang w:val="el-GR"/>
+        </w:rPr>
+      </w:pPr>
+    </w:p>
+    <w:p>
+      <w:pPr>
+        <w:rPr>
+          <w:lang w:val="el-GR"/>
+        </w:rPr>
+      </w:pPr>
+    </w:p>
+    <w:p>
+      <w:pPr>
+        <w:rPr>
+          <w:lang w:val="el-GR"/>
+        </w:rPr>
+      </w:pPr>
+    </w:p>
+    <w:p>
+      <w:pPr>
+        <w:tabs>
+          <w:tab w:val="left" w:pos="1860"/>
+        </w:tabs>
+        <w:rPr>
+          <w:lang w:val="el-GR"/>
+        </w:rPr>
+      </w:pPr>
+      <w:r>
+        <w:rPr>
+          <w:lang w:val="el-GR"/>
+        </w:rPr>
+        <w:tab/>
+      </w:r>
+    </w:p>
+    <w:p>
+      <w:pPr>
+        <w:rPr>
+          <w:lang w:val="el-GR"/>
+        </w:rPr>
+      </w:pPr>
+      <w:r>
+        <w:rPr>
+          <w:lang w:val="el-GR"/>
+        </w:rPr>
+        <w:br w:type="textWrapping" w:clear="all"/>
+      </w:r>
+    </w:p>
+    <w:p>
+      <w:pPr>
+        <w:rPr>
+          <w:lang w:val="el-GR"/>
+        </w:rPr>
+      </w:pPr>
+    </w:p>
+    <w:p>
+      <w:pPr>
+        <w:rPr>
+          <w:lang w:val="el-GR"/>
+        </w:rPr>
+      </w:pPr>
+      <w:r>
+        <w:rPr>
+          <w:lang w:val="el-GR"/>
+        </w:rPr>
+        <w:t xml:space="preserve">Αν ο χρήστης επιλέξει ΝΑΙ μεταβαίνει στην επόμενη </w:t>
+      </w:r>
+      <w:proofErr w:type="spellStart"/>
+      <w:r>
+        <w:rPr>
+          <w:lang w:val="el-GR"/>
+        </w:rPr>
+        <w:t>διεπαφή</w:t>
+      </w:r>
+      <w:proofErr w:type="spellEnd"/>
+      <w:r>
+        <w:rPr>
+          <w:lang w:val="el-GR"/>
+        </w:rPr>
+        <w:t xml:space="preserve">, αλλιώς ανακατευθύνεται στην οθόνη </w:t>
+      </w:r>
+      <w:hyperlink w:anchor="StaySafe" w:history="1">
+        <w:r>
+          <w:rPr>
+            <w:rStyle w:val="-"/>
+          </w:rPr>
+          <w:t>Stay</w:t>
+        </w:r>
+        <w:r>
+          <w:rPr>
+            <w:rStyle w:val="-"/>
+            <w:lang w:val="el-GR"/>
+          </w:rPr>
+          <w:t xml:space="preserve"> </w:t>
+        </w:r>
+        <w:r>
+          <w:rPr>
+            <w:rStyle w:val="-"/>
+          </w:rPr>
+          <w:t>Safe</w:t>
+        </w:r>
+        <w:r>
+          <w:rPr>
+            <w:rStyle w:val="-"/>
+            <w:lang w:val="el-GR"/>
+          </w:rPr>
+          <w:t>.</w:t>
+        </w:r>
+      </w:hyperlink>
+    </w:p>
+    <w:p>
+      <w:pPr>
+        <w:rPr>
+          <w:lang w:val="el-GR"/>
+        </w:rPr>
+      </w:pPr>
+    </w:p>
+    <w:p>
+      <w:pPr>
+        <w:rPr>
+          <w:lang w:val="el-GR"/>
+        </w:rPr>
+      </w:pPr>
+    </w:p>
+    <w:p>
+      <w:pPr>
+        <w:rPr>
+          <w:lang w:val="el-GR"/>
+        </w:rPr>
+      </w:pPr>
+    </w:p>
+    <w:p>
+      <w:pPr>
+        <w:rPr>
+          <w:lang w:val="el-GR"/>
+        </w:rPr>
+      </w:pPr>
+    </w:p>
+    <w:p>
+      <w:pPr>
+        <w:rPr>
+          <w:lang w:val="el-GR"/>
+        </w:rPr>
+      </w:pPr>
+    </w:p>
+    <w:p>
+      <w:pPr>
+        <w:rPr>
+          <w:lang w:val="el-GR"/>
+        </w:rPr>
+      </w:pPr>
+    </w:p>
+    <w:p>
+      <w:pPr>
+        <w:rPr>
+          <w:lang w:val="el-GR"/>
+        </w:rPr>
+      </w:pPr>
+    </w:p>
+    <w:p>
+      <w:pPr>
+        <w:rPr>
+          <w:lang w:val="el-GR"/>
+        </w:rPr>
+      </w:pPr>
+    </w:p>
+    <w:p>
+      <w:pPr>
+        <w:rPr>
+          <w:lang w:val="el-GR"/>
+        </w:rPr>
+      </w:pPr>
+    </w:p>
+    <w:p>
+      <w:pPr>
+        <w:rPr>
+          <w:lang w:val="el-GR"/>
+        </w:rPr>
+      </w:pPr>
+    </w:p>
+    <w:p>
+      <w:pPr>
+        <w:rPr>
+          <w:lang w:val="el-GR"/>
+        </w:rPr>
+      </w:pPr>
+    </w:p>
+    <w:p>
+      <w:pPr>
+        <w:rPr>
+          <w:lang w:val="el-GR"/>
+        </w:rPr>
+      </w:pPr>
+    </w:p>
+    <w:p>
+      <w:pPr>
+        <w:rPr>
+          <w:lang w:val="el-GR"/>
+        </w:rPr>
+      </w:pPr>
+    </w:p>
+    <w:p>
+      <w:pPr>
+        <w:rPr>
+          <w:lang w:val="el-GR"/>
+        </w:rPr>
+      </w:pPr>
+    </w:p>
+    <w:p>
+      <w:pPr>
+        <w:rPr>
+          <w:lang w:val="el-GR"/>
+        </w:rPr>
+      </w:pPr>
+    </w:p>
+    <w:p>
+      <w:pPr>
+        <w:rPr>
+          <w:lang w:val="el-GR"/>
+        </w:rPr>
+      </w:pPr>
+    </w:p>
+    <w:p>
+      <w:pPr>
+        <w:rPr>
+          <w:lang w:val="el-GR"/>
+        </w:rPr>
+      </w:pPr>
+    </w:p>
+    <w:p>
+      <w:pPr>
+        <w:rPr>
+          <w:lang w:val="el-GR"/>
+        </w:rPr>
+      </w:pPr>
+    </w:p>
+    <w:p>
+      <w:pPr>
+        <w:rPr>
+          <w:lang w:val="el-GR"/>
+        </w:rPr>
+      </w:pPr>
+    </w:p>
+    <w:p>
+      <w:pPr>
+        <w:rPr>
+          <w:lang w:val="el-GR"/>
+        </w:rPr>
+      </w:pPr>
+    </w:p>
+    <w:p>
+      <w:pPr>
+        <w:rPr>
+          <w:lang w:val="el-GR"/>
+        </w:rPr>
+      </w:pPr>
+    </w:p>
+    <w:p>
+      <w:pPr>
+        <w:rPr>
+          <w:lang w:val="el-GR"/>
+        </w:rPr>
+      </w:pPr>
+    </w:p>
+    <w:p>
+      <w:pPr>
+        <w:rPr>
+          <w:lang w:val="el-GR"/>
+        </w:rPr>
+      </w:pPr>
+    </w:p>
+    <w:p>
+      <w:pPr>
+        <w:rPr>
+          <w:lang w:val="el-GR"/>
+        </w:rPr>
+      </w:pPr>
+    </w:p>
+    <w:p>
+      <w:pPr>
+        <w:rPr>
+          <w:lang w:val="el-GR"/>
+        </w:rPr>
+      </w:pPr>
+    </w:p>
+    <w:p>
+      <w:pPr>
+        <w:rPr>
+          <w:lang w:val="el-GR"/>
+        </w:rPr>
+      </w:pPr>
+    </w:p>
+    <w:p>
+      <w:pPr>
+        <w:rPr>
+          <w:lang w:val="el-GR"/>
+        </w:rPr>
+      </w:pPr>
+    </w:p>
+    <w:p>
+      <w:pPr>
+        <w:rPr>
+          <w:lang w:val="el-GR"/>
+        </w:rPr>
+      </w:pPr>
+    </w:p>
+    <w:p>
+      <w:pPr>
+        <w:rPr>
+          <w:lang w:val="el-GR"/>
+        </w:rPr>
+      </w:pPr>
+    </w:p>
+    <w:p>
+      <w:pPr>
+        <w:rPr>
+          <w:lang w:val="el-GR"/>
+        </w:rPr>
+      </w:pPr>
+    </w:p>
+    <w:p>
+      <w:pPr>
+        <w:rPr>
+          <w:lang w:val="el-GR"/>
+        </w:rPr>
+      </w:pPr>
+    </w:p>
+    <w:p>
+      <w:pPr>
+        <w:rPr>
+          <w:lang w:val="el-GR"/>
+        </w:rPr>
+      </w:pPr>
+    </w:p>
     <w:p>
       <w:pPr>
         <w:jc w:val="center"/>
@@ -2816,7 +3590,7 @@
         </w:rPr>
         <w:t xml:space="preserve"> </w:t>
       </w:r>
-      <w:hyperlink r:id="rId12" w:history="1">
+      <w:hyperlink r:id="rId14" w:history="1">
         <w:r>
           <w:rPr>
             <w:rStyle w:val="-"/>
@@ -2916,7 +3690,7 @@
                     </pic:cNvPicPr>
                   </pic:nvPicPr>
                   <pic:blipFill>
-                    <a:blip r:embed="rId13">
+                    <a:blip r:embed="rId15">
                       <a:extLst>
                         <a:ext uri="{28A0092B-C50C-407E-A947-70E740481C1C}">
                           <a14:useLocalDpi xmlns:a14="http://schemas.microsoft.com/office/drawing/2010/main" val="0"/>

</xml_diff>

<commit_message>
Τελικές Διορθώσεις - Cycle 5 complete and ready for upload
</commit_message>
<xml_diff>
--- a/Documents/Scrum Cycle 5/Project-code-v0.3.docx
+++ b/Documents/Scrum Cycle 5/Project-code-v0.3.docx
@@ -430,7 +430,13 @@
         <w:jc w:val="center"/>
       </w:pPr>
       <w:r>
-        <w:t>Reviewer</w:t>
+        <w:t>Author</w:t>
+      </w:r>
+      <w:r>
+        <w:t>/</w:t>
+      </w:r>
+      <w:r>
+        <w:t>Editor</w:t>
       </w:r>
       <w:r>
         <w:t xml:space="preserve">: </w:t>
@@ -522,6 +528,7 @@
           <w:bCs/>
           <w:sz w:val="36"/>
           <w:szCs w:val="36"/>
+          <w:lang w:val="el-GR"/>
         </w:rPr>
       </w:pPr>
       <w:r>
@@ -540,6 +547,7 @@
           <w:bCs/>
           <w:sz w:val="36"/>
           <w:szCs w:val="36"/>
+          <w:lang w:val="el-GR"/>
         </w:rPr>
         <w:t xml:space="preserve"> </w:t>
       </w:r>
@@ -558,6 +566,7 @@
           <w:bCs/>
           <w:sz w:val="36"/>
           <w:szCs w:val="36"/>
+          <w:lang w:val="el-GR"/>
         </w:rPr>
         <w:t xml:space="preserve"> </w:t>
       </w:r>
@@ -576,6 +585,7 @@
           <w:bCs/>
           <w:sz w:val="36"/>
           <w:szCs w:val="36"/>
+          <w:lang w:val="el-GR"/>
         </w:rPr>
         <w:t>0.</w:t>
       </w:r>
@@ -585,6 +595,7 @@
           <w:bCs/>
           <w:sz w:val="36"/>
           <w:szCs w:val="36"/>
+          <w:lang w:val="el-GR"/>
         </w:rPr>
         <w:t>3</w:t>
       </w:r>
@@ -1388,6 +1399,12 @@
         <w:t>sql</w:t>
       </w:r>
       <w:proofErr w:type="spellEnd"/>
+      <w:r>
+        <w:rPr>
+          <w:lang w:val="el-GR"/>
+        </w:rPr>
+        <w:t>).</w:t>
+      </w:r>
     </w:p>
     <w:p>
       <w:pPr>
@@ -2307,16 +2324,16 @@
           <w:lang w:val="el-GR"/>
         </w:rPr>
         <w:drawing>
-          <wp:anchor distT="0" distB="0" distL="114300" distR="114300" simplePos="0" relativeHeight="251661312" behindDoc="0" locked="0" layoutInCell="1" allowOverlap="1" wp14:anchorId="5F6196F9" wp14:editId="61279A33">
+          <wp:anchor distT="0" distB="0" distL="114300" distR="114300" simplePos="0" relativeHeight="251661312" behindDoc="0" locked="0" layoutInCell="1" allowOverlap="1" wp14:anchorId="5F6196F9" wp14:editId="568B7CDB">
             <wp:simplePos x="0" y="0"/>
             <wp:positionH relativeFrom="margin">
-              <wp:posOffset>-332740</wp:posOffset>
+              <wp:posOffset>-334010</wp:posOffset>
             </wp:positionH>
             <wp:positionV relativeFrom="margin">
-              <wp:posOffset>1705610</wp:posOffset>
+              <wp:posOffset>1709420</wp:posOffset>
             </wp:positionV>
-            <wp:extent cx="2534285" cy="5414645"/>
-            <wp:effectExtent l="0" t="0" r="0" b="0"/>
+            <wp:extent cx="2440940" cy="5215890"/>
+            <wp:effectExtent l="0" t="0" r="0" b="3810"/>
             <wp:wrapSquare wrapText="bothSides"/>
             <wp:docPr id="5" name="Εικόνα 5"/>
             <wp:cNvGraphicFramePr>
@@ -2344,7 +2361,7 @@
                   <pic:spPr>
                     <a:xfrm>
                       <a:off x="0" y="0"/>
-                      <a:ext cx="2534285" cy="5414645"/>
+                      <a:ext cx="2440940" cy="5215890"/>
                     </a:xfrm>
                     <a:prstGeom prst="rect">
                       <a:avLst/>
@@ -2353,6 +2370,12 @@
                 </pic:pic>
               </a:graphicData>
             </a:graphic>
+            <wp14:sizeRelH relativeFrom="margin">
+              <wp14:pctWidth>0</wp14:pctWidth>
+            </wp14:sizeRelH>
+            <wp14:sizeRelV relativeFrom="margin">
+              <wp14:pctHeight>0</wp14:pctHeight>
+            </wp14:sizeRelV>
           </wp:anchor>
         </w:drawing>
       </w:r>
@@ -2658,6 +2681,7 @@
         <w:rPr>
           <w:b/>
           <w:bCs/>
+          <w:color w:val="5B9BD5" w:themeColor="accent5"/>
           <w:sz w:val="28"/>
           <w:szCs w:val="28"/>
           <w:lang w:val="el-GR"/>
@@ -2667,75 +2691,73 @@
         <w:rPr>
           <w:b/>
           <w:bCs/>
+          <w:color w:val="5B9BD5" w:themeColor="accent5"/>
           <w:sz w:val="28"/>
           <w:szCs w:val="28"/>
         </w:rPr>
         <w:lastRenderedPageBreak/>
-        <w:t>Sea</w:t>
-      </w:r>
-      <w:r>
-        <w:rPr>
-          <w:b/>
-          <w:bCs/>
+        <w:t>Search</w:t>
+      </w:r>
+      <w:r>
+        <w:rPr>
+          <w:b/>
+          <w:bCs/>
+          <w:color w:val="5B9BD5" w:themeColor="accent5"/>
           <w:sz w:val="28"/>
           <w:szCs w:val="28"/>
-        </w:rPr>
-        <w:t>rch</w:t>
-      </w:r>
-      <w:r>
-        <w:rPr>
-          <w:b/>
-          <w:bCs/>
+          <w:lang w:val="el-GR"/>
+        </w:rPr>
+        <w:t xml:space="preserve"> </w:t>
+      </w:r>
+      <w:r>
+        <w:rPr>
+          <w:b/>
+          <w:bCs/>
+          <w:color w:val="5B9BD5" w:themeColor="accent5"/>
           <w:sz w:val="28"/>
           <w:szCs w:val="28"/>
-          <w:lang w:val="el-GR"/>
-        </w:rPr>
-        <w:t xml:space="preserve"> </w:t>
-      </w:r>
-      <w:r>
-        <w:rPr>
-          <w:b/>
-          <w:bCs/>
+        </w:rPr>
+        <w:t>for</w:t>
+      </w:r>
+      <w:r>
+        <w:rPr>
+          <w:b/>
+          <w:bCs/>
+          <w:color w:val="5B9BD5" w:themeColor="accent5"/>
           <w:sz w:val="28"/>
           <w:szCs w:val="28"/>
-        </w:rPr>
-        <w:t>for</w:t>
-      </w:r>
-      <w:r>
-        <w:rPr>
-          <w:b/>
-          <w:bCs/>
+          <w:lang w:val="el-GR"/>
+        </w:rPr>
+        <w:t xml:space="preserve"> </w:t>
+      </w:r>
+      <w:r>
+        <w:rPr>
+          <w:b/>
+          <w:bCs/>
+          <w:color w:val="5B9BD5" w:themeColor="accent5"/>
           <w:sz w:val="28"/>
           <w:szCs w:val="28"/>
-          <w:lang w:val="el-GR"/>
-        </w:rPr>
-        <w:t xml:space="preserve"> </w:t>
-      </w:r>
-      <w:r>
-        <w:rPr>
-          <w:b/>
-          <w:bCs/>
+        </w:rPr>
+        <w:t>a</w:t>
+      </w:r>
+      <w:r>
+        <w:rPr>
+          <w:b/>
+          <w:bCs/>
+          <w:color w:val="5B9BD5" w:themeColor="accent5"/>
           <w:sz w:val="28"/>
           <w:szCs w:val="28"/>
-        </w:rPr>
-        <w:t>a</w:t>
-      </w:r>
-      <w:r>
-        <w:rPr>
-          <w:b/>
-          <w:bCs/>
+          <w:lang w:val="el-GR"/>
+        </w:rPr>
+        <w:t xml:space="preserve"> </w:t>
+      </w:r>
+      <w:r>
+        <w:rPr>
+          <w:b/>
+          <w:bCs/>
+          <w:color w:val="5B9BD5" w:themeColor="accent5"/>
           <w:sz w:val="28"/>
           <w:szCs w:val="28"/>
-          <w:lang w:val="el-GR"/>
-        </w:rPr>
-        <w:t xml:space="preserve"> </w:t>
-      </w:r>
-      <w:r>
-        <w:rPr>
-          <w:b/>
-          <w:bCs/>
-          <w:sz w:val="28"/>
-          <w:szCs w:val="28"/>
         </w:rPr>
         <w:t>Destination</w:t>
       </w:r>
@@ -2767,300 +2789,23 @@
           <w:lang w:val="el-GR"/>
         </w:rPr>
       </w:pPr>
-    </w:p>
-    <w:p>
-      <w:pPr>
-        <w:rPr>
-          <w:lang w:val="el-GR"/>
-        </w:rPr>
-      </w:pPr>
-    </w:p>
-    <w:p>
-      <w:pPr>
-        <w:rPr>
-          <w:lang w:val="el-GR"/>
-        </w:rPr>
-      </w:pPr>
-    </w:p>
-    <w:p>
-      <w:pPr>
-        <w:rPr>
-          <w:lang w:val="el-GR"/>
-        </w:rPr>
-      </w:pPr>
-    </w:p>
-    <w:p>
-      <w:pPr>
-        <w:rPr>
-          <w:lang w:val="el-GR"/>
-        </w:rPr>
-      </w:pPr>
-    </w:p>
-    <w:p>
-      <w:pPr>
-        <w:rPr>
-          <w:lang w:val="el-GR"/>
-        </w:rPr>
-      </w:pPr>
-    </w:p>
-    <w:p>
-      <w:pPr>
-        <w:rPr>
-          <w:lang w:val="el-GR"/>
-        </w:rPr>
-      </w:pPr>
-    </w:p>
-    <w:p>
-      <w:pPr>
-        <w:rPr>
-          <w:lang w:val="el-GR"/>
-        </w:rPr>
-      </w:pPr>
-    </w:p>
-    <w:p>
-      <w:pPr>
-        <w:rPr>
-          <w:lang w:val="el-GR"/>
-        </w:rPr>
-      </w:pPr>
-    </w:p>
-    <w:p>
-      <w:pPr>
-        <w:rPr>
-          <w:lang w:val="el-GR"/>
-        </w:rPr>
-      </w:pPr>
-    </w:p>
-    <w:p>
-      <w:pPr>
-        <w:rPr>
-          <w:lang w:val="el-GR"/>
-        </w:rPr>
-      </w:pPr>
-    </w:p>
-    <w:p>
-      <w:pPr>
-        <w:rPr>
-          <w:lang w:val="el-GR"/>
-        </w:rPr>
-      </w:pPr>
-    </w:p>
-    <w:p>
-      <w:pPr>
-        <w:rPr>
-          <w:lang w:val="el-GR"/>
-        </w:rPr>
-      </w:pPr>
-    </w:p>
-    <w:p>
-      <w:pPr>
-        <w:rPr>
-          <w:lang w:val="el-GR"/>
-        </w:rPr>
-      </w:pPr>
-    </w:p>
-    <w:p>
-      <w:pPr>
-        <w:rPr>
-          <w:lang w:val="el-GR"/>
-        </w:rPr>
-      </w:pPr>
-    </w:p>
-    <w:p>
-      <w:pPr>
-        <w:rPr>
-          <w:lang w:val="el-GR"/>
-        </w:rPr>
-      </w:pPr>
-    </w:p>
-    <w:p>
-      <w:pPr>
-        <w:rPr>
-          <w:lang w:val="el-GR"/>
-        </w:rPr>
-      </w:pPr>
-    </w:p>
-    <w:p>
-      <w:pPr>
-        <w:rPr>
-          <w:lang w:val="el-GR"/>
-        </w:rPr>
-      </w:pPr>
-    </w:p>
-    <w:p>
-      <w:pPr>
-        <w:rPr>
-          <w:lang w:val="el-GR"/>
-        </w:rPr>
-      </w:pPr>
-    </w:p>
-    <w:p>
-      <w:pPr>
-        <w:rPr>
-          <w:lang w:val="el-GR"/>
-        </w:rPr>
-      </w:pPr>
-    </w:p>
-    <w:p>
-      <w:pPr>
-        <w:rPr>
-          <w:lang w:val="el-GR"/>
-        </w:rPr>
-      </w:pPr>
-    </w:p>
-    <w:p>
-      <w:pPr>
-        <w:rPr>
-          <w:lang w:val="el-GR"/>
-        </w:rPr>
-      </w:pPr>
-    </w:p>
-    <w:p>
-      <w:pPr>
-        <w:rPr>
-          <w:lang w:val="el-GR"/>
-        </w:rPr>
-      </w:pPr>
-    </w:p>
-    <w:p>
-      <w:pPr>
-        <w:rPr>
-          <w:lang w:val="el-GR"/>
-        </w:rPr>
-      </w:pPr>
-    </w:p>
-    <w:p>
-      <w:pPr>
-        <w:rPr>
-          <w:lang w:val="el-GR"/>
-        </w:rPr>
-      </w:pPr>
-    </w:p>
-    <w:p>
-      <w:pPr>
-        <w:jc w:val="center"/>
-        <w:rPr>
-          <w:b/>
-          <w:bCs/>
-          <w:color w:val="5B9BD5" w:themeColor="accent5"/>
-          <w:sz w:val="28"/>
-          <w:szCs w:val="28"/>
-          <w:lang w:val="el-GR"/>
-        </w:rPr>
-      </w:pPr>
-      <w:r>
-        <w:rPr>
-          <w:b/>
-          <w:bCs/>
-          <w:color w:val="5B9BD5" w:themeColor="accent5"/>
-          <w:sz w:val="28"/>
-          <w:szCs w:val="28"/>
-        </w:rPr>
-        <w:lastRenderedPageBreak/>
-        <w:t>Appointment</w:t>
-      </w:r>
-    </w:p>
-    <w:p>
-      <w:pPr>
-        <w:rPr>
-          <w:color w:val="5B9BD5" w:themeColor="accent5"/>
-          <w:lang w:val="el-GR"/>
-        </w:rPr>
-      </w:pPr>
-    </w:p>
-    <w:p>
-      <w:pPr>
-        <w:rPr>
-          <w:color w:val="5B9BD5" w:themeColor="accent5"/>
-          <w:lang w:val="el-GR"/>
-        </w:rPr>
-      </w:pPr>
-    </w:p>
-    <w:p>
-      <w:pPr>
-        <w:rPr>
-          <w:color w:val="5B9BD5" w:themeColor="accent5"/>
-          <w:lang w:val="el-GR"/>
-        </w:rPr>
-      </w:pPr>
-      <w:r>
-        <w:rPr>
-          <w:color w:val="5B9BD5" w:themeColor="accent5"/>
-          <w:lang w:val="el-GR"/>
-        </w:rPr>
-        <w:t xml:space="preserve">Ο χρήστης αν επιλέξει το </w:t>
-      </w:r>
-      <w:r>
-        <w:rPr>
-          <w:color w:val="5B9BD5" w:themeColor="accent5"/>
-        </w:rPr>
-        <w:t>tab</w:t>
-      </w:r>
-      <w:r>
-        <w:rPr>
-          <w:color w:val="5B9BD5" w:themeColor="accent5"/>
-          <w:lang w:val="el-GR"/>
-        </w:rPr>
-        <w:t xml:space="preserve"> των </w:t>
-      </w:r>
-      <w:r>
-        <w:rPr>
-          <w:color w:val="5B9BD5" w:themeColor="accent5"/>
-        </w:rPr>
-        <w:t>Appointments</w:t>
-      </w:r>
-      <w:r>
-        <w:rPr>
-          <w:color w:val="5B9BD5" w:themeColor="accent5"/>
-          <w:lang w:val="el-GR"/>
-        </w:rPr>
-        <w:t>, βλέπει την παρακάτω οθόνη, στην οποία η εφαρμογή εμφανίζει ενημερωτικό μήνυμα. Παράλληλα γίνεται υπολογισμός της τοποθεσίας του και προβάλλεται στη συνέχεια για επιβεβαίωση</w:t>
-      </w:r>
-      <w:r>
-        <w:rPr>
-          <w:color w:val="5B9BD5" w:themeColor="accent5"/>
-          <w:lang w:val="el-GR"/>
-        </w:rPr>
-        <w:t xml:space="preserve"> </w:t>
-      </w:r>
-      <w:r>
-        <w:rPr>
-          <w:color w:val="5B9BD5" w:themeColor="accent5"/>
-          <w:lang w:val="el-GR"/>
-        </w:rPr>
-        <w:t>από το χρήστη, σε περίπτωση λάθους</w:t>
-      </w:r>
-      <w:r>
-        <w:rPr>
-          <w:color w:val="5B9BD5" w:themeColor="accent5"/>
-          <w:lang w:val="el-GR"/>
-        </w:rPr>
-        <w:t>.</w:t>
-      </w:r>
-    </w:p>
-    <w:p>
-      <w:pPr>
-        <w:rPr>
-          <w:lang w:val="el-GR"/>
-        </w:rPr>
-      </w:pPr>
-      <w:r>
-        <w:rPr>
-          <w:noProof/>
+      <w:r>
+        <w:rPr>
+          <w:lang w:val="el-GR"/>
         </w:rPr>
         <w:drawing>
-          <wp:anchor distT="0" distB="0" distL="114300" distR="114300" simplePos="0" relativeHeight="251664384" behindDoc="0" locked="0" layoutInCell="1" allowOverlap="1" wp14:anchorId="443E63D4" wp14:editId="467BC5FC">
+          <wp:anchor distT="0" distB="0" distL="114300" distR="114300" simplePos="0" relativeHeight="251666432" behindDoc="0" locked="0" layoutInCell="1" allowOverlap="1" wp14:anchorId="2D23290B" wp14:editId="7E06652A">
             <wp:simplePos x="0" y="0"/>
             <wp:positionH relativeFrom="margin">
-              <wp:posOffset>-276225</wp:posOffset>
+              <wp:posOffset>-95250</wp:posOffset>
             </wp:positionH>
             <wp:positionV relativeFrom="margin">
-              <wp:posOffset>1895475</wp:posOffset>
+              <wp:posOffset>1502327</wp:posOffset>
             </wp:positionV>
-            <wp:extent cx="2344420" cy="5172075"/>
-            <wp:effectExtent l="0" t="0" r="0" b="9525"/>
+            <wp:extent cx="2344898" cy="5168347"/>
+            <wp:effectExtent l="0" t="0" r="0" b="0"/>
             <wp:wrapSquare wrapText="bothSides"/>
-            <wp:docPr id="9" name="Εικόνα 9"/>
+            <wp:docPr id="11" name="Εικόνα 11"/>
             <wp:cNvGraphicFramePr>
               <a:graphicFrameLocks xmlns:a="http://schemas.openxmlformats.org/drawingml/2006/main" noChangeAspect="1"/>
             </wp:cNvGraphicFramePr>
@@ -3086,7 +2831,457 @@
                   <pic:spPr>
                     <a:xfrm>
                       <a:off x="0" y="0"/>
-                      <a:ext cx="2344420" cy="5172075"/>
+                      <a:ext cx="2344898" cy="5168347"/>
+                    </a:xfrm>
+                    <a:prstGeom prst="rect">
+                      <a:avLst/>
+                    </a:prstGeom>
+                  </pic:spPr>
+                </pic:pic>
+              </a:graphicData>
+            </a:graphic>
+          </wp:anchor>
+        </w:drawing>
+      </w:r>
+    </w:p>
+    <w:p>
+      <w:pPr>
+        <w:rPr>
+          <w:lang w:val="el-GR"/>
+        </w:rPr>
+      </w:pPr>
+    </w:p>
+    <w:p>
+      <w:pPr>
+        <w:rPr>
+          <w:lang w:val="el-GR"/>
+        </w:rPr>
+      </w:pPr>
+    </w:p>
+    <w:p>
+      <w:pPr>
+        <w:tabs>
+          <w:tab w:val="left" w:pos="1265"/>
+        </w:tabs>
+        <w:rPr>
+          <w:lang w:val="el-GR"/>
+        </w:rPr>
+      </w:pPr>
+      <w:r>
+        <w:rPr>
+          <w:lang w:val="el-GR"/>
+        </w:rPr>
+        <w:tab/>
+      </w:r>
+      <w:r>
+        <w:rPr>
+          <w:color w:val="5B9BD5" w:themeColor="accent5"/>
+          <w:lang w:val="el-GR"/>
+        </w:rPr>
+        <w:t xml:space="preserve">Το </w:t>
+      </w:r>
+      <w:r>
+        <w:rPr>
+          <w:color w:val="5B9BD5" w:themeColor="accent5"/>
+        </w:rPr>
+        <w:t>tab</w:t>
+      </w:r>
+      <w:r>
+        <w:rPr>
+          <w:color w:val="5B9BD5" w:themeColor="accent5"/>
+          <w:lang w:val="el-GR"/>
+        </w:rPr>
+        <w:t xml:space="preserve"> </w:t>
+      </w:r>
+      <w:r>
+        <w:rPr>
+          <w:color w:val="5B9BD5" w:themeColor="accent5"/>
+        </w:rPr>
+        <w:t>Search</w:t>
+      </w:r>
+      <w:r>
+        <w:rPr>
+          <w:color w:val="5B9BD5" w:themeColor="accent5"/>
+          <w:lang w:val="el-GR"/>
+        </w:rPr>
+        <w:t xml:space="preserve"> </w:t>
+      </w:r>
+      <w:r>
+        <w:rPr>
+          <w:color w:val="5B9BD5" w:themeColor="accent5"/>
+        </w:rPr>
+        <w:t>for</w:t>
+      </w:r>
+      <w:r>
+        <w:rPr>
+          <w:color w:val="5B9BD5" w:themeColor="accent5"/>
+          <w:lang w:val="el-GR"/>
+        </w:rPr>
+        <w:t xml:space="preserve"> </w:t>
+      </w:r>
+      <w:r>
+        <w:rPr>
+          <w:color w:val="5B9BD5" w:themeColor="accent5"/>
+        </w:rPr>
+        <w:t>a</w:t>
+      </w:r>
+      <w:r>
+        <w:rPr>
+          <w:color w:val="5B9BD5" w:themeColor="accent5"/>
+          <w:lang w:val="el-GR"/>
+        </w:rPr>
+        <w:t xml:space="preserve"> </w:t>
+      </w:r>
+      <w:r>
+        <w:rPr>
+          <w:color w:val="5B9BD5" w:themeColor="accent5"/>
+        </w:rPr>
+        <w:t>Destination</w:t>
+      </w:r>
+      <w:r>
+        <w:rPr>
+          <w:color w:val="5B9BD5" w:themeColor="accent5"/>
+          <w:lang w:val="el-GR"/>
+        </w:rPr>
+        <w:t xml:space="preserve">, απαρτίζεται από μια μπάρα αναζήτησης, στην οποία ο χρήστης θα πληκτρολογεί την τοποθεσία την οποία θα θέλει να αναζητήσει. Μπορεί να γράψει Ελληνικά ή Αγγλικά, αν πάντα υπάρχει διαθέσιμη μετάφραση για τα </w:t>
+      </w:r>
+      <w:r>
+        <w:rPr>
+          <w:color w:val="5B9BD5" w:themeColor="accent5"/>
+          <w:lang w:val="el-GR"/>
+        </w:rPr>
+        <w:t>Αγγλικά</w:t>
+      </w:r>
+      <w:r>
+        <w:rPr>
+          <w:color w:val="5B9BD5" w:themeColor="accent5"/>
+          <w:lang w:val="el-GR"/>
+        </w:rPr>
+        <w:t>.</w:t>
+      </w:r>
+      <w:r>
+        <w:rPr>
+          <w:color w:val="5B9BD5" w:themeColor="accent5"/>
+          <w:lang w:val="el-GR"/>
+        </w:rPr>
+        <w:t xml:space="preserve"> Η αναζήτηση που κάνει θα ελέγχεται και αν είναι ορθή θα ανακατευθύνει στην επόμενη οθόνη με τις πληροφορίες για την τοποθεσία αναζήτησης, όπως </w:t>
+      </w:r>
+      <w:r>
+        <w:rPr>
+          <w:color w:val="5B9BD5" w:themeColor="accent5"/>
+        </w:rPr>
+        <w:t>risk</w:t>
+      </w:r>
+      <w:r>
+        <w:rPr>
+          <w:color w:val="5B9BD5" w:themeColor="accent5"/>
+          <w:lang w:val="el-GR"/>
+        </w:rPr>
+        <w:t xml:space="preserve"> </w:t>
+      </w:r>
+      <w:r>
+        <w:rPr>
+          <w:color w:val="5B9BD5" w:themeColor="accent5"/>
+        </w:rPr>
+        <w:t>index</w:t>
+      </w:r>
+      <w:r>
+        <w:rPr>
+          <w:color w:val="5B9BD5" w:themeColor="accent5"/>
+          <w:lang w:val="el-GR"/>
+        </w:rPr>
+        <w:t xml:space="preserve">, </w:t>
+      </w:r>
+      <w:r>
+        <w:rPr>
+          <w:color w:val="5B9BD5" w:themeColor="accent5"/>
+        </w:rPr>
+        <w:t>safety</w:t>
+      </w:r>
+      <w:r>
+        <w:rPr>
+          <w:color w:val="5B9BD5" w:themeColor="accent5"/>
+          <w:lang w:val="el-GR"/>
+        </w:rPr>
+        <w:t xml:space="preserve"> </w:t>
+      </w:r>
+      <w:r>
+        <w:rPr>
+          <w:color w:val="5B9BD5" w:themeColor="accent5"/>
+        </w:rPr>
+        <w:t>review</w:t>
+      </w:r>
+      <w:r>
+        <w:rPr>
+          <w:color w:val="5B9BD5" w:themeColor="accent5"/>
+          <w:lang w:val="el-GR"/>
+        </w:rPr>
+        <w:t xml:space="preserve"> κλπ.</w:t>
+      </w:r>
+    </w:p>
+    <w:p>
+      <w:pPr>
+        <w:rPr>
+          <w:lang w:val="el-GR"/>
+        </w:rPr>
+      </w:pPr>
+    </w:p>
+    <w:p>
+      <w:pPr>
+        <w:rPr>
+          <w:lang w:val="el-GR"/>
+        </w:rPr>
+      </w:pPr>
+    </w:p>
+    <w:p>
+      <w:pPr>
+        <w:rPr>
+          <w:lang w:val="el-GR"/>
+        </w:rPr>
+      </w:pPr>
+    </w:p>
+    <w:p>
+      <w:pPr>
+        <w:rPr>
+          <w:lang w:val="el-GR"/>
+        </w:rPr>
+      </w:pPr>
+    </w:p>
+    <w:p>
+      <w:pPr>
+        <w:rPr>
+          <w:lang w:val="el-GR"/>
+        </w:rPr>
+      </w:pPr>
+    </w:p>
+    <w:p>
+      <w:pPr>
+        <w:rPr>
+          <w:lang w:val="el-GR"/>
+        </w:rPr>
+      </w:pPr>
+    </w:p>
+    <w:p>
+      <w:pPr>
+        <w:rPr>
+          <w:lang w:val="el-GR"/>
+        </w:rPr>
+      </w:pPr>
+    </w:p>
+    <w:p>
+      <w:pPr>
+        <w:rPr>
+          <w:lang w:val="el-GR"/>
+        </w:rPr>
+      </w:pPr>
+    </w:p>
+    <w:p>
+      <w:pPr>
+        <w:rPr>
+          <w:lang w:val="el-GR"/>
+        </w:rPr>
+      </w:pPr>
+    </w:p>
+    <w:p>
+      <w:pPr>
+        <w:rPr>
+          <w:lang w:val="el-GR"/>
+        </w:rPr>
+      </w:pPr>
+    </w:p>
+    <w:p>
+      <w:pPr>
+        <w:rPr>
+          <w:lang w:val="el-GR"/>
+        </w:rPr>
+      </w:pPr>
+    </w:p>
+    <w:p>
+      <w:pPr>
+        <w:rPr>
+          <w:lang w:val="el-GR"/>
+        </w:rPr>
+      </w:pPr>
+    </w:p>
+    <w:p>
+      <w:pPr>
+        <w:rPr>
+          <w:lang w:val="el-GR"/>
+        </w:rPr>
+      </w:pPr>
+    </w:p>
+    <w:p>
+      <w:pPr>
+        <w:rPr>
+          <w:lang w:val="el-GR"/>
+        </w:rPr>
+      </w:pPr>
+    </w:p>
+    <w:p>
+      <w:pPr>
+        <w:rPr>
+          <w:lang w:val="el-GR"/>
+        </w:rPr>
+      </w:pPr>
+    </w:p>
+    <w:p>
+      <w:pPr>
+        <w:rPr>
+          <w:lang w:val="el-GR"/>
+        </w:rPr>
+      </w:pPr>
+    </w:p>
+    <w:p>
+      <w:pPr>
+        <w:jc w:val="center"/>
+        <w:rPr>
+          <w:b/>
+          <w:bCs/>
+          <w:color w:val="5B9BD5" w:themeColor="accent5"/>
+          <w:sz w:val="28"/>
+          <w:szCs w:val="28"/>
+          <w:lang w:val="el-GR"/>
+        </w:rPr>
+      </w:pPr>
+      <w:r>
+        <w:rPr>
+          <w:b/>
+          <w:bCs/>
+          <w:color w:val="5B9BD5" w:themeColor="accent5"/>
+          <w:sz w:val="28"/>
+          <w:szCs w:val="28"/>
+        </w:rPr>
+        <w:lastRenderedPageBreak/>
+        <w:t>Appointment</w:t>
+      </w:r>
+    </w:p>
+    <w:p>
+      <w:pPr>
+        <w:rPr>
+          <w:color w:val="5B9BD5" w:themeColor="accent5"/>
+          <w:lang w:val="el-GR"/>
+        </w:rPr>
+      </w:pPr>
+    </w:p>
+    <w:p>
+      <w:pPr>
+        <w:rPr>
+          <w:color w:val="5B9BD5" w:themeColor="accent5"/>
+          <w:lang w:val="el-GR"/>
+        </w:rPr>
+      </w:pPr>
+    </w:p>
+    <w:p>
+      <w:pPr>
+        <w:rPr>
+          <w:color w:val="5B9BD5" w:themeColor="accent5"/>
+          <w:lang w:val="el-GR"/>
+        </w:rPr>
+      </w:pPr>
+      <w:r>
+        <w:rPr>
+          <w:color w:val="5B9BD5" w:themeColor="accent5"/>
+          <w:lang w:val="el-GR"/>
+        </w:rPr>
+        <w:t xml:space="preserve">Ο χρήστης αν επιλέξει το </w:t>
+      </w:r>
+      <w:r>
+        <w:rPr>
+          <w:color w:val="5B9BD5" w:themeColor="accent5"/>
+        </w:rPr>
+        <w:t>tab</w:t>
+      </w:r>
+      <w:r>
+        <w:rPr>
+          <w:color w:val="5B9BD5" w:themeColor="accent5"/>
+          <w:lang w:val="el-GR"/>
+        </w:rPr>
+        <w:t xml:space="preserve"> των </w:t>
+      </w:r>
+      <w:r>
+        <w:rPr>
+          <w:color w:val="5B9BD5" w:themeColor="accent5"/>
+        </w:rPr>
+        <w:t>Appointments</w:t>
+      </w:r>
+      <w:r>
+        <w:rPr>
+          <w:color w:val="5B9BD5" w:themeColor="accent5"/>
+          <w:lang w:val="el-GR"/>
+        </w:rPr>
+        <w:t>, βλέπει την παρακάτω οθόνη, στην οποία η εφαρμογή εμφανίζει ενημερωτικό μήνυμα. Παράλληλα γίνεται υπολογισμός της τοποθεσίας του και προβάλλεται στη συνέχεια για επιβεβαίωση</w:t>
+      </w:r>
+      <w:r>
+        <w:rPr>
+          <w:color w:val="5B9BD5" w:themeColor="accent5"/>
+          <w:lang w:val="el-GR"/>
+        </w:rPr>
+        <w:t xml:space="preserve"> </w:t>
+      </w:r>
+      <w:r>
+        <w:rPr>
+          <w:color w:val="5B9BD5" w:themeColor="accent5"/>
+          <w:lang w:val="el-GR"/>
+        </w:rPr>
+        <w:t>από το χρήστη, σε περίπτωση λάθους</w:t>
+      </w:r>
+      <w:r>
+        <w:rPr>
+          <w:color w:val="5B9BD5" w:themeColor="accent5"/>
+          <w:lang w:val="el-GR"/>
+        </w:rPr>
+        <w:t>.</w:t>
+      </w:r>
+    </w:p>
+    <w:p>
+      <w:pPr>
+        <w:rPr>
+          <w:lang w:val="el-GR"/>
+        </w:rPr>
+      </w:pPr>
+      <w:r>
+        <w:rPr>
+          <w:noProof/>
+        </w:rPr>
+        <w:drawing>
+          <wp:anchor distT="0" distB="0" distL="114300" distR="114300" simplePos="0" relativeHeight="251664384" behindDoc="0" locked="0" layoutInCell="1" allowOverlap="1" wp14:anchorId="443E63D4" wp14:editId="71D4332E">
+            <wp:simplePos x="0" y="0"/>
+            <wp:positionH relativeFrom="margin">
+              <wp:posOffset>-278765</wp:posOffset>
+            </wp:positionH>
+            <wp:positionV relativeFrom="margin">
+              <wp:posOffset>2051299</wp:posOffset>
+            </wp:positionV>
+            <wp:extent cx="2270125" cy="5008245"/>
+            <wp:effectExtent l="0" t="0" r="0" b="1905"/>
+            <wp:wrapSquare wrapText="bothSides"/>
+            <wp:docPr id="9" name="Εικόνα 9"/>
+            <wp:cNvGraphicFramePr>
+              <a:graphicFrameLocks xmlns:a="http://schemas.openxmlformats.org/drawingml/2006/main" noChangeAspect="1"/>
+            </wp:cNvGraphicFramePr>
+            <a:graphic xmlns:a="http://schemas.openxmlformats.org/drawingml/2006/main">
+              <a:graphicData uri="http://schemas.openxmlformats.org/drawingml/2006/picture">
+                <pic:pic xmlns:pic="http://schemas.openxmlformats.org/drawingml/2006/picture">
+                  <pic:nvPicPr>
+                    <pic:cNvPr id="1" name=""/>
+                    <pic:cNvPicPr/>
+                  </pic:nvPicPr>
+                  <pic:blipFill>
+                    <a:blip r:embed="rId13">
+                      <a:extLst>
+                        <a:ext uri="{28A0092B-C50C-407E-A947-70E740481C1C}">
+                          <a14:useLocalDpi xmlns:a14="http://schemas.microsoft.com/office/drawing/2010/main" val="0"/>
+                        </a:ext>
+                      </a:extLst>
+                    </a:blip>
+                    <a:stretch>
+                      <a:fillRect/>
+                    </a:stretch>
+                  </pic:blipFill>
+                  <pic:spPr>
+                    <a:xfrm>
+                      <a:off x="0" y="0"/>
+                      <a:ext cx="2270125" cy="5008245"/>
                     </a:xfrm>
                     <a:prstGeom prst="rect">
                       <a:avLst/>
@@ -3104,22 +3299,18 @@
           </wp:anchor>
         </w:drawing>
       </w:r>
-    </w:p>
-    <w:p>
-      <w:pPr>
-        <w:rPr>
-          <w:lang w:val="el-GR"/>
-        </w:rPr>
-      </w:pPr>
-      <w:r>
+      <w:r>
+        <w:rPr>
+          <w:noProof/>
+        </w:rPr>
         <w:drawing>
-          <wp:anchor distT="0" distB="0" distL="114300" distR="114300" simplePos="0" relativeHeight="251665408" behindDoc="0" locked="0" layoutInCell="1" allowOverlap="1" wp14:anchorId="6A0EB5D2" wp14:editId="6BF97785">
+          <wp:anchor distT="0" distB="0" distL="114300" distR="114300" simplePos="0" relativeHeight="251665408" behindDoc="0" locked="0" layoutInCell="1" allowOverlap="1" wp14:anchorId="6A0EB5D2" wp14:editId="462058D2">
             <wp:simplePos x="0" y="0"/>
             <wp:positionH relativeFrom="margin">
               <wp:posOffset>3619500</wp:posOffset>
             </wp:positionH>
             <wp:positionV relativeFrom="margin">
-              <wp:posOffset>1895475</wp:posOffset>
+              <wp:posOffset>2054501</wp:posOffset>
             </wp:positionV>
             <wp:extent cx="2329180" cy="5048250"/>
             <wp:effectExtent l="0" t="0" r="0" b="0"/>
@@ -3136,7 +3327,7 @@
                     <pic:cNvPicPr/>
                   </pic:nvPicPr>
                   <pic:blipFill>
-                    <a:blip r:embed="rId13">
+                    <a:blip r:embed="rId14">
                       <a:extLst>
                         <a:ext uri="{28A0092B-C50C-407E-A947-70E740481C1C}">
                           <a14:useLocalDpi xmlns:a14="http://schemas.microsoft.com/office/drawing/2010/main" val="0"/>
@@ -3196,6 +3387,13 @@
           <w:lang w:val="el-GR"/>
         </w:rPr>
       </w:pPr>
+    </w:p>
+    <w:p>
+      <w:pPr>
+        <w:rPr>
+          <w:lang w:val="el-GR"/>
+        </w:rPr>
+      </w:pPr>
       <w:r>
         <w:rPr>
           <w:lang w:val="el-GR"/>
@@ -3263,11 +3461,13 @@
     <w:p>
       <w:pPr>
         <w:rPr>
-          <w:lang w:val="el-GR"/>
-        </w:rPr>
-      </w:pPr>
-      <w:r>
-        <w:rPr>
+          <w:color w:val="5B9BD5" w:themeColor="accent5"/>
+          <w:lang w:val="el-GR"/>
+        </w:rPr>
+      </w:pPr>
+      <w:r>
+        <w:rPr>
+          <w:color w:val="5B9BD5" w:themeColor="accent5"/>
           <w:lang w:val="el-GR"/>
         </w:rPr>
         <w:t xml:space="preserve">Αν ο χρήστης επιλέξει ΝΑΙ μεταβαίνει στην επόμενη </w:t>
@@ -3275,6 +3475,7 @@
       <w:proofErr w:type="spellStart"/>
       <w:r>
         <w:rPr>
+          <w:color w:val="5B9BD5" w:themeColor="accent5"/>
           <w:lang w:val="el-GR"/>
         </w:rPr>
         <w:t>διεπαφή</w:t>
@@ -3282,6 +3483,7 @@
       <w:proofErr w:type="spellEnd"/>
       <w:r>
         <w:rPr>
+          <w:color w:val="5B9BD5" w:themeColor="accent5"/>
           <w:lang w:val="el-GR"/>
         </w:rPr>
         <w:t xml:space="preserve">, αλλιώς ανακατευθύνεται στην οθόνη </w:t>
@@ -3290,12 +3492,14 @@
         <w:r>
           <w:rPr>
             <w:rStyle w:val="-"/>
+            <w:color w:val="5B9BD5" w:themeColor="accent5"/>
           </w:rPr>
           <w:t>Stay</w:t>
         </w:r>
         <w:r>
           <w:rPr>
             <w:rStyle w:val="-"/>
+            <w:color w:val="5B9BD5" w:themeColor="accent5"/>
             <w:lang w:val="el-GR"/>
           </w:rPr>
           <w:t xml:space="preserve"> </w:t>
@@ -3303,12 +3507,14 @@
         <w:r>
           <w:rPr>
             <w:rStyle w:val="-"/>
+            <w:color w:val="5B9BD5" w:themeColor="accent5"/>
           </w:rPr>
           <w:t>Safe</w:t>
         </w:r>
         <w:r>
           <w:rPr>
             <w:rStyle w:val="-"/>
+            <w:color w:val="5B9BD5" w:themeColor="accent5"/>
             <w:lang w:val="el-GR"/>
           </w:rPr>
           <w:t>.</w:t>
@@ -3345,202 +3551,6 @@
     </w:p>
     <w:p>
       <w:pPr>
-        <w:rPr>
-          <w:lang w:val="el-GR"/>
-        </w:rPr>
-      </w:pPr>
-    </w:p>
-    <w:p>
-      <w:pPr>
-        <w:rPr>
-          <w:lang w:val="el-GR"/>
-        </w:rPr>
-      </w:pPr>
-    </w:p>
-    <w:p>
-      <w:pPr>
-        <w:rPr>
-          <w:lang w:val="el-GR"/>
-        </w:rPr>
-      </w:pPr>
-    </w:p>
-    <w:p>
-      <w:pPr>
-        <w:rPr>
-          <w:lang w:val="el-GR"/>
-        </w:rPr>
-      </w:pPr>
-    </w:p>
-    <w:p>
-      <w:pPr>
-        <w:rPr>
-          <w:lang w:val="el-GR"/>
-        </w:rPr>
-      </w:pPr>
-    </w:p>
-    <w:p>
-      <w:pPr>
-        <w:rPr>
-          <w:lang w:val="el-GR"/>
-        </w:rPr>
-      </w:pPr>
-    </w:p>
-    <w:p>
-      <w:pPr>
-        <w:rPr>
-          <w:lang w:val="el-GR"/>
-        </w:rPr>
-      </w:pPr>
-    </w:p>
-    <w:p>
-      <w:pPr>
-        <w:rPr>
-          <w:lang w:val="el-GR"/>
-        </w:rPr>
-      </w:pPr>
-    </w:p>
-    <w:p>
-      <w:pPr>
-        <w:rPr>
-          <w:lang w:val="el-GR"/>
-        </w:rPr>
-      </w:pPr>
-    </w:p>
-    <w:p>
-      <w:pPr>
-        <w:rPr>
-          <w:lang w:val="el-GR"/>
-        </w:rPr>
-      </w:pPr>
-    </w:p>
-    <w:p>
-      <w:pPr>
-        <w:rPr>
-          <w:lang w:val="el-GR"/>
-        </w:rPr>
-      </w:pPr>
-    </w:p>
-    <w:p>
-      <w:pPr>
-        <w:rPr>
-          <w:lang w:val="el-GR"/>
-        </w:rPr>
-      </w:pPr>
-    </w:p>
-    <w:p>
-      <w:pPr>
-        <w:rPr>
-          <w:lang w:val="el-GR"/>
-        </w:rPr>
-      </w:pPr>
-    </w:p>
-    <w:p>
-      <w:pPr>
-        <w:rPr>
-          <w:lang w:val="el-GR"/>
-        </w:rPr>
-      </w:pPr>
-    </w:p>
-    <w:p>
-      <w:pPr>
-        <w:rPr>
-          <w:lang w:val="el-GR"/>
-        </w:rPr>
-      </w:pPr>
-    </w:p>
-    <w:p>
-      <w:pPr>
-        <w:rPr>
-          <w:lang w:val="el-GR"/>
-        </w:rPr>
-      </w:pPr>
-    </w:p>
-    <w:p>
-      <w:pPr>
-        <w:rPr>
-          <w:lang w:val="el-GR"/>
-        </w:rPr>
-      </w:pPr>
-    </w:p>
-    <w:p>
-      <w:pPr>
-        <w:rPr>
-          <w:lang w:val="el-GR"/>
-        </w:rPr>
-      </w:pPr>
-    </w:p>
-    <w:p>
-      <w:pPr>
-        <w:rPr>
-          <w:lang w:val="el-GR"/>
-        </w:rPr>
-      </w:pPr>
-    </w:p>
-    <w:p>
-      <w:pPr>
-        <w:rPr>
-          <w:lang w:val="el-GR"/>
-        </w:rPr>
-      </w:pPr>
-    </w:p>
-    <w:p>
-      <w:pPr>
-        <w:rPr>
-          <w:lang w:val="el-GR"/>
-        </w:rPr>
-      </w:pPr>
-    </w:p>
-    <w:p>
-      <w:pPr>
-        <w:rPr>
-          <w:lang w:val="el-GR"/>
-        </w:rPr>
-      </w:pPr>
-    </w:p>
-    <w:p>
-      <w:pPr>
-        <w:rPr>
-          <w:lang w:val="el-GR"/>
-        </w:rPr>
-      </w:pPr>
-    </w:p>
-    <w:p>
-      <w:pPr>
-        <w:rPr>
-          <w:lang w:val="el-GR"/>
-        </w:rPr>
-      </w:pPr>
-    </w:p>
-    <w:p>
-      <w:pPr>
-        <w:rPr>
-          <w:lang w:val="el-GR"/>
-        </w:rPr>
-      </w:pPr>
-    </w:p>
-    <w:p>
-      <w:pPr>
-        <w:rPr>
-          <w:lang w:val="el-GR"/>
-        </w:rPr>
-      </w:pPr>
-    </w:p>
-    <w:p>
-      <w:pPr>
-        <w:rPr>
-          <w:lang w:val="el-GR"/>
-        </w:rPr>
-      </w:pPr>
-    </w:p>
-    <w:p>
-      <w:pPr>
-        <w:rPr>
-          <w:lang w:val="el-GR"/>
-        </w:rPr>
-      </w:pPr>
-    </w:p>
-    <w:p>
-      <w:pPr>
         <w:jc w:val="center"/>
         <w:rPr>
           <w:lang w:val="el-GR"/>
@@ -3590,7 +3600,7 @@
         </w:rPr>
         <w:t xml:space="preserve"> </w:t>
       </w:r>
-      <w:hyperlink r:id="rId14" w:history="1">
+      <w:hyperlink r:id="rId15" w:history="1">
         <w:r>
           <w:rPr>
             <w:rStyle w:val="-"/>
@@ -3690,7 +3700,7 @@
                     </pic:cNvPicPr>
                   </pic:nvPicPr>
                   <pic:blipFill>
-                    <a:blip r:embed="rId15">
+                    <a:blip r:embed="rId16">
                       <a:extLst>
                         <a:ext uri="{28A0092B-C50C-407E-A947-70E740481C1C}">
                           <a14:useLocalDpi xmlns:a14="http://schemas.microsoft.com/office/drawing/2010/main" val="0"/>

</xml_diff>